<commit_message>
separated functionality. round 2 EDA
</commit_message>
<xml_diff>
--- a/Notes.docx
+++ b/Notes.docx
@@ -2,6 +2,45 @@
 <file path=word/document.xml><?xml version="1.0" encoding="utf-8"?>
 <w:document xmlns:wpc="http://schemas.microsoft.com/office/word/2010/wordprocessingCanvas" xmlns:cx="http://schemas.microsoft.com/office/drawing/2014/chartex" xmlns:cx1="http://schemas.microsoft.com/office/drawing/2015/9/8/chartex" xmlns:cx2="http://schemas.microsoft.com/office/drawing/2015/10/21/chartex" xmlns:cx3="http://schemas.microsoft.com/office/drawing/2016/5/9/chartex" xmlns:cx4="http://schemas.microsoft.com/office/drawing/2016/5/10/chartex" xmlns:cx5="http://schemas.microsoft.com/office/drawing/2016/5/11/chartex" xmlns:cx6="http://schemas.microsoft.com/office/drawing/2016/5/12/chartex" xmlns:cx7="http://schemas.microsoft.com/office/drawing/2016/5/13/chartex" xmlns:cx8="http://schemas.microsoft.com/office/drawing/2016/5/14/chartex" xmlns:mc="http://schemas.openxmlformats.org/markup-compatibility/2006" xmlns:aink="http://schemas.microsoft.com/office/drawing/2016/ink" xmlns:am3d="http://schemas.microsoft.com/office/drawing/2017/model3d" xmlns:o="urn:schemas-microsoft-com:office:office" xmlns:r="http://schemas.openxmlformats.org/officeDocument/2006/relationships" xmlns:m="http://schemas.openxmlformats.org/officeDocument/2006/math" xmlns:v="urn:schemas-microsoft-com:vml" xmlns:wp14="http://schemas.microsoft.com/office/word/2010/wordprocessingDrawing" xmlns:wp="http://schemas.openxmlformats.org/drawingml/2006/wordprocessingDrawing" xmlns:w10="urn:schemas-microsoft-com:office:word" xmlns:w="http://schemas.openxmlformats.org/wordprocessingml/2006/main" xmlns:w14="http://schemas.microsoft.com/office/word/2010/wordml" xmlns:w15="http://schemas.microsoft.com/office/word/2012/wordml" xmlns:w16cid="http://schemas.microsoft.com/office/word/2016/wordml/cid" xmlns:w16se="http://schemas.microsoft.com/office/word/2015/wordml/symex" xmlns:wpg="http://schemas.microsoft.com/office/word/2010/wordprocessingGroup" xmlns:wpi="http://schemas.microsoft.com/office/word/2010/wordprocessingInk" xmlns:wne="http://schemas.microsoft.com/office/word/2006/wordml" xmlns:wps="http://schemas.microsoft.com/office/word/2010/wordprocessingShape" mc:Ignorable="w14 w15 w16se w16cid wp14">
   <w:body>
+    <w:p>
+      <w:pPr>
+        <w:pStyle w:val="Heading1"/>
+      </w:pPr>
+      <w:r>
+        <w:t>Model Story</w:t>
+      </w:r>
+    </w:p>
+    <w:p>
+      <w:r>
+        <w:t>Phase 1: Learning API</w:t>
+      </w:r>
+    </w:p>
+    <w:p>
+      <w:r>
+        <w:t xml:space="preserve">Phase 2: Tuning </w:t>
+      </w:r>
+    </w:p>
+    <w:p>
+      <w:r>
+        <w:t xml:space="preserve">Phase 3: EDA </w:t>
+      </w:r>
+    </w:p>
+    <w:p>
+      <w:r>
+        <w:t>Phase 4: First Features</w:t>
+      </w:r>
+      <w:r>
+        <w:t xml:space="preserve"> &amp; Models</w:t>
+      </w:r>
+    </w:p>
+    <w:p>
+      <w:r>
+        <w:t xml:space="preserve">Phase 5: </w:t>
+      </w:r>
+      <w:r>
+        <w:t>New Structure</w:t>
+      </w:r>
+    </w:p>
     <w:p>
       <w:pPr>
         <w:pStyle w:val="Heading1"/>
@@ -169,16 +208,39 @@
         <w:jc w:val="center"/>
       </w:pPr>
       <w:r>
+        <w:lastRenderedPageBreak/>
         <w:t xml:space="preserve">Table </w:t>
       </w:r>
-      <w:fldSimple w:instr=" SEQ Table \* ARABIC ">
-        <w:r>
-          <w:rPr>
-            <w:noProof/>
-          </w:rPr>
-          <w:t>1</w:t>
-        </w:r>
-      </w:fldSimple>
+      <w:r>
+        <w:rPr>
+          <w:noProof/>
+        </w:rPr>
+        <w:fldChar w:fldCharType="begin"/>
+      </w:r>
+      <w:r>
+        <w:rPr>
+          <w:noProof/>
+        </w:rPr>
+        <w:instrText xml:space="preserve"> SEQ Table \* ARABIC </w:instrText>
+      </w:r>
+      <w:r>
+        <w:rPr>
+          <w:noProof/>
+        </w:rPr>
+        <w:fldChar w:fldCharType="separate"/>
+      </w:r>
+      <w:r>
+        <w:rPr>
+          <w:noProof/>
+        </w:rPr>
+        <w:t>1</w:t>
+      </w:r>
+      <w:r>
+        <w:rPr>
+          <w:noProof/>
+        </w:rPr>
+        <w:fldChar w:fldCharType="end"/>
+      </w:r>
       <w:r>
         <w:t xml:space="preserve">: </w:t>
       </w:r>
@@ -1068,11 +1130,7 @@
         <w:t xml:space="preserve">. Dislikes and comments would seem to reflect similar levels of engagement with a video. </w:t>
       </w:r>
       <w:r>
-        <w:t xml:space="preserve">If you’re </w:t>
-      </w:r>
-      <w:r>
-        <w:lastRenderedPageBreak/>
-        <w:t xml:space="preserve">wondering at the effort level of comments on </w:t>
+        <w:t xml:space="preserve">If you’re wondering at the effort level of comments on </w:t>
       </w:r>
       <w:proofErr w:type="spellStart"/>
       <w:r>
@@ -1726,6 +1784,68 @@
       </w:r>
     </w:p>
     <w:p>
+      <w:pPr>
+        <w:pStyle w:val="Heading2"/>
+      </w:pPr>
+      <w:r>
+        <w:lastRenderedPageBreak/>
+        <w:t>After feature engineering</w:t>
+      </w:r>
+    </w:p>
+    <w:p>
+      <w:r>
+        <w:rPr>
+          <w:noProof/>
+        </w:rPr>
+        <w:drawing>
+          <wp:inline distT="0" distB="0" distL="0" distR="0" wp14:anchorId="31FF6E30" wp14:editId="3CCA87B8">
+            <wp:extent cx="5511800" cy="4241800"/>
+            <wp:effectExtent l="0" t="0" r="0" b="0"/>
+            <wp:docPr id="4" name="Picture 4" descr="C:\Users\conor\AppData\Local\Microsoft\Windows\INetCache\Content.MSO\1CC8334.tmp"/>
+            <wp:cNvGraphicFramePr>
+              <a:graphicFrameLocks xmlns:a="http://schemas.openxmlformats.org/drawingml/2006/main" noChangeAspect="1"/>
+            </wp:cNvGraphicFramePr>
+            <a:graphic xmlns:a="http://schemas.openxmlformats.org/drawingml/2006/main">
+              <a:graphicData uri="http://schemas.openxmlformats.org/drawingml/2006/picture">
+                <pic:pic xmlns:pic="http://schemas.openxmlformats.org/drawingml/2006/picture">
+                  <pic:nvPicPr>
+                    <pic:cNvPr id="0" name="Picture 1" descr="C:\Users\conor\AppData\Local\Microsoft\Windows\INetCache\Content.MSO\1CC8334.tmp"/>
+                    <pic:cNvPicPr>
+                      <a:picLocks noChangeAspect="1" noChangeArrowheads="1"/>
+                    </pic:cNvPicPr>
+                  </pic:nvPicPr>
+                  <pic:blipFill>
+                    <a:blip r:embed="rId13">
+                      <a:extLst>
+                        <a:ext uri="{28A0092B-C50C-407E-A947-70E740481C1C}">
+                          <a14:useLocalDpi xmlns:a14="http://schemas.microsoft.com/office/drawing/2010/main" val="0"/>
+                        </a:ext>
+                      </a:extLst>
+                    </a:blip>
+                    <a:srcRect/>
+                    <a:stretch>
+                      <a:fillRect/>
+                    </a:stretch>
+                  </pic:blipFill>
+                  <pic:spPr bwMode="auto">
+                    <a:xfrm>
+                      <a:off x="0" y="0"/>
+                      <a:ext cx="5511800" cy="4241800"/>
+                    </a:xfrm>
+                    <a:prstGeom prst="rect">
+                      <a:avLst/>
+                    </a:prstGeom>
+                    <a:noFill/>
+                    <a:ln>
+                      <a:noFill/>
+                    </a:ln>
+                  </pic:spPr>
+                </pic:pic>
+              </a:graphicData>
+            </a:graphic>
+          </wp:inline>
+        </w:drawing>
+      </w:r>
       <w:bookmarkStart w:id="0" w:name="_GoBack"/>
       <w:bookmarkEnd w:id="0"/>
     </w:p>
@@ -1755,7 +1875,6 @@
         <w:pStyle w:val="Heading2"/>
       </w:pPr>
       <w:r>
-        <w:lastRenderedPageBreak/>
         <w:t>Classification</w:t>
       </w:r>
     </w:p>

</xml_diff>

<commit_message>
tried to bring text vector to main model
</commit_message>
<xml_diff>
--- a/Notes.docx
+++ b/Notes.docx
@@ -1846,45 +1846,56 @@
           </wp:inline>
         </w:drawing>
       </w:r>
+    </w:p>
+    <w:p>
+      <w:pPr>
+        <w:pStyle w:val="Heading1"/>
+      </w:pPr>
+      <w:r>
+        <w:t>Predictive</w:t>
+      </w:r>
+    </w:p>
+    <w:p>
+      <w:pPr>
+        <w:pStyle w:val="Heading2"/>
+      </w:pPr>
+      <w:r>
+        <w:t>Issues</w:t>
+      </w:r>
+    </w:p>
+    <w:p>
+      <w:r>
+        <w:t xml:space="preserve">A key </w:t>
+      </w:r>
+    </w:p>
+    <w:p>
+      <w:pPr>
+        <w:pStyle w:val="Heading2"/>
+      </w:pPr>
+      <w:r>
+        <w:t>Classification</w:t>
+      </w:r>
+    </w:p>
+    <w:p>
+      <w:pPr>
+        <w:pStyle w:val="Heading2"/>
+      </w:pPr>
+      <w:r>
+        <w:t>Regression</w:t>
+      </w:r>
+    </w:p>
+    <w:p>
+      <w:r>
+        <w:t>Vectorizer alone was .25 regression, but adding to existing models generally made them worse (except for GradientBoos</w:t>
+      </w:r>
+      <w:r>
+        <w:t>t</w:t>
+      </w:r>
+      <w:r>
+        <w:t>)</w:t>
+      </w:r>
       <w:bookmarkStart w:id="0" w:name="_GoBack"/>
       <w:bookmarkEnd w:id="0"/>
-    </w:p>
-    <w:p>
-      <w:pPr>
-        <w:pStyle w:val="Heading1"/>
-      </w:pPr>
-      <w:r>
-        <w:t>Predictive</w:t>
-      </w:r>
-    </w:p>
-    <w:p>
-      <w:pPr>
-        <w:pStyle w:val="Heading2"/>
-      </w:pPr>
-      <w:r>
-        <w:t>Issues</w:t>
-      </w:r>
-    </w:p>
-    <w:p>
-      <w:r>
-        <w:t xml:space="preserve">A key </w:t>
-      </w:r>
-    </w:p>
-    <w:p>
-      <w:pPr>
-        <w:pStyle w:val="Heading2"/>
-      </w:pPr>
-      <w:r>
-        <w:t>Classification</w:t>
-      </w:r>
-    </w:p>
-    <w:p>
-      <w:pPr>
-        <w:pStyle w:val="Heading2"/>
-      </w:pPr>
-      <w:r>
-        <w:t>Regression</w:t>
-      </w:r>
     </w:p>
     <w:sectPr>
       <w:pgSz w:w="12240" w:h="15840"/>

</xml_diff>

<commit_message>
organizing folder. adding workflow model
</commit_message>
<xml_diff>
--- a/Notes.docx
+++ b/Notes.docx
@@ -134,8 +134,6 @@
       <w:r>
         <w:t>Groups with highest engagement</w:t>
       </w:r>
-      <w:bookmarkStart w:id="0" w:name="_GoBack"/>
-      <w:bookmarkEnd w:id="0"/>
     </w:p>
     <w:p>
       <w:pPr>
@@ -273,15 +271,12 @@
       <w:pPr>
         <w:pStyle w:val="ListParagraph"/>
         <w:numPr>
-          <w:ilvl w:val="1"/>
+          <w:ilvl w:val="0"/>
           <w:numId w:val="3"/>
         </w:numPr>
       </w:pPr>
       <w:r>
-        <w:t xml:space="preserve">bump at </w:t>
-      </w:r>
-      <w:r>
-        <w:t>3.25</w:t>
+        <w:t>Green - Likes</w:t>
       </w:r>
     </w:p>
     <w:p>
@@ -293,19 +288,7 @@
         </w:numPr>
       </w:pPr>
       <w:r>
-        <w:t>Green - Likes</w:t>
-      </w:r>
-    </w:p>
-    <w:p>
-      <w:pPr>
-        <w:pStyle w:val="ListParagraph"/>
-        <w:numPr>
-          <w:ilvl w:val="1"/>
-          <w:numId w:val="3"/>
-        </w:numPr>
-      </w:pPr>
-      <w:r>
-        <w:t>bump at 1.6</w:t>
+        <w:t>Red - Comments</w:t>
       </w:r>
     </w:p>
     <w:p>
@@ -317,26 +300,1420 @@
         </w:numPr>
       </w:pPr>
       <w:r>
-        <w:t>Red - Comments</w:t>
-      </w:r>
-    </w:p>
-    <w:p>
-      <w:pPr>
-        <w:pStyle w:val="ListParagraph"/>
-        <w:numPr>
-          <w:ilvl w:val="0"/>
-          <w:numId w:val="3"/>
-        </w:numPr>
-      </w:pPr>
-      <w:r>
         <w:t>Orange - Dislikes</w:t>
       </w:r>
     </w:p>
     <w:p>
-      <w:r>
-        <w:t xml:space="preserve">If nothing else comes out of this analysis, the above graph should prove interesting enough. </w:t>
-      </w:r>
-    </w:p>
+      <w:pPr>
+        <w:pStyle w:val="Caption"/>
+        <w:keepNext/>
+        <w:jc w:val="center"/>
+      </w:pPr>
+      <w:r>
+        <w:t xml:space="preserve">Table </w:t>
+      </w:r>
+      <w:fldSimple w:instr=" SEQ Table \* ARABIC ">
+        <w:r>
+          <w:rPr>
+            <w:noProof/>
+          </w:rPr>
+          <w:t>1</w:t>
+        </w:r>
+      </w:fldSimple>
+      <w:r>
+        <w:t>: Distribution Values</w:t>
+      </w:r>
+      <w:r>
+        <w:t xml:space="preserve"> (log)</w:t>
+      </w:r>
+    </w:p>
+    <w:tbl>
+      <w:tblPr>
+        <w:tblW w:w="4646" w:type="dxa"/>
+        <w:jc w:val="center"/>
+        <w:tblLook w:val="04A0" w:firstRow="1" w:lastRow="0" w:firstColumn="1" w:lastColumn="0" w:noHBand="0" w:noVBand="1"/>
+      </w:tblPr>
+      <w:tblGrid>
+        <w:gridCol w:w="1186"/>
+        <w:gridCol w:w="1140"/>
+        <w:gridCol w:w="960"/>
+        <w:gridCol w:w="1360"/>
+      </w:tblGrid>
+      <w:tr>
+        <w:trPr>
+          <w:trHeight w:val="290"/>
+          <w:jc w:val="center"/>
+        </w:trPr>
+        <w:tc>
+          <w:tcPr>
+            <w:tcW w:w="1186" w:type="dxa"/>
+            <w:tcBorders>
+              <w:top w:val="single" w:sz="4" w:space="0" w:color="auto"/>
+              <w:left w:val="single" w:sz="4" w:space="0" w:color="auto"/>
+              <w:bottom w:val="single" w:sz="4" w:space="0" w:color="auto"/>
+              <w:right w:val="single" w:sz="4" w:space="0" w:color="auto"/>
+            </w:tcBorders>
+            <w:shd w:val="clear" w:color="auto" w:fill="auto"/>
+            <w:noWrap/>
+            <w:vAlign w:val="bottom"/>
+            <w:hideMark/>
+          </w:tcPr>
+          <w:p>
+            <w:pPr>
+              <w:spacing w:after="0" w:line="240" w:lineRule="auto"/>
+              <w:rPr>
+                <w:rFonts w:ascii="Calibri" w:eastAsia="Times New Roman" w:hAnsi="Calibri" w:cs="Calibri"/>
+                <w:b/>
+                <w:bCs/>
+                <w:color w:val="000000"/>
+              </w:rPr>
+            </w:pPr>
+            <w:r>
+              <w:rPr>
+                <w:rFonts w:ascii="Calibri" w:eastAsia="Times New Roman" w:hAnsi="Calibri" w:cs="Calibri"/>
+                <w:b/>
+                <w:bCs/>
+                <w:color w:val="000000"/>
+              </w:rPr>
+              <w:t>Log</w:t>
+            </w:r>
+          </w:p>
+        </w:tc>
+        <w:tc>
+          <w:tcPr>
+            <w:tcW w:w="1140" w:type="dxa"/>
+            <w:tcBorders>
+              <w:top w:val="single" w:sz="4" w:space="0" w:color="auto"/>
+              <w:left w:val="nil"/>
+              <w:bottom w:val="single" w:sz="4" w:space="0" w:color="auto"/>
+              <w:right w:val="single" w:sz="4" w:space="0" w:color="auto"/>
+            </w:tcBorders>
+            <w:shd w:val="clear" w:color="auto" w:fill="auto"/>
+            <w:noWrap/>
+            <w:vAlign w:val="bottom"/>
+            <w:hideMark/>
+          </w:tcPr>
+          <w:p>
+            <w:pPr>
+              <w:spacing w:after="0" w:line="240" w:lineRule="auto"/>
+              <w:jc w:val="center"/>
+              <w:rPr>
+                <w:rFonts w:ascii="Calibri" w:eastAsia="Times New Roman" w:hAnsi="Calibri" w:cs="Calibri"/>
+                <w:color w:val="000000"/>
+              </w:rPr>
+            </w:pPr>
+            <w:r>
+              <w:rPr>
+                <w:rFonts w:ascii="Calibri" w:eastAsia="Times New Roman" w:hAnsi="Calibri" w:cs="Calibri"/>
+                <w:color w:val="000000"/>
+              </w:rPr>
+              <w:t>Mode</w:t>
+            </w:r>
+          </w:p>
+        </w:tc>
+        <w:tc>
+          <w:tcPr>
+            <w:tcW w:w="960" w:type="dxa"/>
+            <w:tcBorders>
+              <w:top w:val="single" w:sz="4" w:space="0" w:color="auto"/>
+              <w:left w:val="nil"/>
+              <w:bottom w:val="single" w:sz="4" w:space="0" w:color="auto"/>
+              <w:right w:val="single" w:sz="4" w:space="0" w:color="auto"/>
+            </w:tcBorders>
+            <w:shd w:val="clear" w:color="auto" w:fill="auto"/>
+            <w:noWrap/>
+            <w:vAlign w:val="bottom"/>
+            <w:hideMark/>
+          </w:tcPr>
+          <w:p>
+            <w:pPr>
+              <w:spacing w:after="0" w:line="240" w:lineRule="auto"/>
+              <w:jc w:val="center"/>
+              <w:rPr>
+                <w:rFonts w:ascii="Calibri" w:eastAsia="Times New Roman" w:hAnsi="Calibri" w:cs="Calibri"/>
+                <w:color w:val="000000"/>
+              </w:rPr>
+            </w:pPr>
+            <w:r>
+              <w:rPr>
+                <w:rFonts w:ascii="Calibri" w:eastAsia="Times New Roman" w:hAnsi="Calibri" w:cs="Calibri"/>
+                <w:color w:val="000000"/>
+              </w:rPr>
+              <w:t>Bump</w:t>
+            </w:r>
+          </w:p>
+        </w:tc>
+        <w:tc>
+          <w:tcPr>
+            <w:tcW w:w="1360" w:type="dxa"/>
+            <w:tcBorders>
+              <w:top w:val="single" w:sz="4" w:space="0" w:color="auto"/>
+              <w:left w:val="nil"/>
+              <w:bottom w:val="single" w:sz="4" w:space="0" w:color="auto"/>
+              <w:right w:val="single" w:sz="4" w:space="0" w:color="auto"/>
+            </w:tcBorders>
+            <w:shd w:val="clear" w:color="auto" w:fill="auto"/>
+            <w:noWrap/>
+            <w:vAlign w:val="bottom"/>
+            <w:hideMark/>
+          </w:tcPr>
+          <w:p>
+            <w:pPr>
+              <w:spacing w:after="0" w:line="240" w:lineRule="auto"/>
+              <w:jc w:val="center"/>
+              <w:rPr>
+                <w:rFonts w:ascii="Calibri" w:eastAsia="Times New Roman" w:hAnsi="Calibri" w:cs="Calibri"/>
+                <w:color w:val="000000"/>
+              </w:rPr>
+            </w:pPr>
+            <w:r>
+              <w:rPr>
+                <w:rFonts w:ascii="Calibri" w:eastAsia="Times New Roman" w:hAnsi="Calibri" w:cs="Calibri"/>
+                <w:color w:val="000000"/>
+              </w:rPr>
+              <w:t>Mode / Bump</w:t>
+            </w:r>
+          </w:p>
+        </w:tc>
+      </w:tr>
+      <w:tr>
+        <w:trPr>
+          <w:trHeight w:val="290"/>
+          <w:jc w:val="center"/>
+        </w:trPr>
+        <w:tc>
+          <w:tcPr>
+            <w:tcW w:w="1186" w:type="dxa"/>
+            <w:tcBorders>
+              <w:top w:val="nil"/>
+              <w:left w:val="single" w:sz="4" w:space="0" w:color="auto"/>
+              <w:bottom w:val="single" w:sz="4" w:space="0" w:color="auto"/>
+              <w:right w:val="single" w:sz="4" w:space="0" w:color="auto"/>
+            </w:tcBorders>
+            <w:shd w:val="clear" w:color="auto" w:fill="auto"/>
+            <w:noWrap/>
+            <w:vAlign w:val="bottom"/>
+            <w:hideMark/>
+          </w:tcPr>
+          <w:p>
+            <w:pPr>
+              <w:spacing w:after="0" w:line="240" w:lineRule="auto"/>
+              <w:rPr>
+                <w:rFonts w:ascii="Calibri" w:eastAsia="Times New Roman" w:hAnsi="Calibri" w:cs="Calibri"/>
+                <w:color w:val="000000"/>
+              </w:rPr>
+            </w:pPr>
+            <w:r>
+              <w:rPr>
+                <w:rFonts w:ascii="Calibri" w:eastAsia="Times New Roman" w:hAnsi="Calibri" w:cs="Calibri"/>
+                <w:color w:val="000000"/>
+              </w:rPr>
+              <w:t>Views</w:t>
+            </w:r>
+          </w:p>
+        </w:tc>
+        <w:tc>
+          <w:tcPr>
+            <w:tcW w:w="1140" w:type="dxa"/>
+            <w:tcBorders>
+              <w:top w:val="nil"/>
+              <w:left w:val="nil"/>
+              <w:bottom w:val="single" w:sz="4" w:space="0" w:color="auto"/>
+              <w:right w:val="single" w:sz="4" w:space="0" w:color="auto"/>
+            </w:tcBorders>
+            <w:shd w:val="clear" w:color="auto" w:fill="auto"/>
+            <w:noWrap/>
+            <w:vAlign w:val="bottom"/>
+            <w:hideMark/>
+          </w:tcPr>
+          <w:p>
+            <w:pPr>
+              <w:spacing w:after="0" w:line="240" w:lineRule="auto"/>
+              <w:jc w:val="center"/>
+              <w:rPr>
+                <w:rFonts w:ascii="Calibri" w:eastAsia="Times New Roman" w:hAnsi="Calibri" w:cs="Calibri"/>
+                <w:color w:val="000000"/>
+              </w:rPr>
+            </w:pPr>
+            <w:r>
+              <w:rPr>
+                <w:rFonts w:ascii="Calibri" w:eastAsia="Times New Roman" w:hAnsi="Calibri" w:cs="Calibri"/>
+                <w:color w:val="000000"/>
+              </w:rPr>
+              <w:t>6.96</w:t>
+            </w:r>
+          </w:p>
+        </w:tc>
+        <w:tc>
+          <w:tcPr>
+            <w:tcW w:w="960" w:type="dxa"/>
+            <w:tcBorders>
+              <w:top w:val="nil"/>
+              <w:left w:val="nil"/>
+              <w:bottom w:val="single" w:sz="4" w:space="0" w:color="auto"/>
+              <w:right w:val="single" w:sz="4" w:space="0" w:color="auto"/>
+            </w:tcBorders>
+            <w:shd w:val="clear" w:color="auto" w:fill="auto"/>
+            <w:noWrap/>
+            <w:vAlign w:val="bottom"/>
+            <w:hideMark/>
+          </w:tcPr>
+          <w:p>
+            <w:pPr>
+              <w:spacing w:after="0" w:line="240" w:lineRule="auto"/>
+              <w:jc w:val="center"/>
+              <w:rPr>
+                <w:rFonts w:ascii="Calibri" w:eastAsia="Times New Roman" w:hAnsi="Calibri" w:cs="Calibri"/>
+                <w:color w:val="000000"/>
+              </w:rPr>
+            </w:pPr>
+            <w:r>
+              <w:rPr>
+                <w:rFonts w:ascii="Calibri" w:eastAsia="Times New Roman" w:hAnsi="Calibri" w:cs="Calibri"/>
+                <w:color w:val="000000"/>
+              </w:rPr>
+              <w:t>3.25</w:t>
+            </w:r>
+          </w:p>
+        </w:tc>
+        <w:tc>
+          <w:tcPr>
+            <w:tcW w:w="1360" w:type="dxa"/>
+            <w:tcBorders>
+              <w:top w:val="nil"/>
+              <w:left w:val="nil"/>
+              <w:bottom w:val="single" w:sz="4" w:space="0" w:color="auto"/>
+              <w:right w:val="single" w:sz="4" w:space="0" w:color="auto"/>
+            </w:tcBorders>
+            <w:shd w:val="clear" w:color="auto" w:fill="auto"/>
+            <w:noWrap/>
+            <w:vAlign w:val="bottom"/>
+            <w:hideMark/>
+          </w:tcPr>
+          <w:p>
+            <w:pPr>
+              <w:spacing w:after="0" w:line="240" w:lineRule="auto"/>
+              <w:jc w:val="center"/>
+              <w:rPr>
+                <w:rFonts w:ascii="Calibri" w:eastAsia="Times New Roman" w:hAnsi="Calibri" w:cs="Calibri"/>
+                <w:color w:val="000000"/>
+              </w:rPr>
+            </w:pPr>
+            <w:r>
+              <w:rPr>
+                <w:rFonts w:ascii="Calibri" w:eastAsia="Times New Roman" w:hAnsi="Calibri" w:cs="Calibri"/>
+                <w:color w:val="000000"/>
+              </w:rPr>
+              <w:t>2.14</w:t>
+            </w:r>
+          </w:p>
+        </w:tc>
+      </w:tr>
+      <w:tr>
+        <w:trPr>
+          <w:trHeight w:val="290"/>
+          <w:jc w:val="center"/>
+        </w:trPr>
+        <w:tc>
+          <w:tcPr>
+            <w:tcW w:w="1186" w:type="dxa"/>
+            <w:tcBorders>
+              <w:top w:val="nil"/>
+              <w:left w:val="single" w:sz="4" w:space="0" w:color="auto"/>
+              <w:bottom w:val="single" w:sz="4" w:space="0" w:color="auto"/>
+              <w:right w:val="single" w:sz="4" w:space="0" w:color="auto"/>
+            </w:tcBorders>
+            <w:shd w:val="clear" w:color="auto" w:fill="auto"/>
+            <w:noWrap/>
+            <w:vAlign w:val="bottom"/>
+            <w:hideMark/>
+          </w:tcPr>
+          <w:p>
+            <w:pPr>
+              <w:spacing w:after="0" w:line="240" w:lineRule="auto"/>
+              <w:rPr>
+                <w:rFonts w:ascii="Calibri" w:eastAsia="Times New Roman" w:hAnsi="Calibri" w:cs="Calibri"/>
+                <w:color w:val="000000"/>
+              </w:rPr>
+            </w:pPr>
+            <w:r>
+              <w:rPr>
+                <w:rFonts w:ascii="Calibri" w:eastAsia="Times New Roman" w:hAnsi="Calibri" w:cs="Calibri"/>
+                <w:color w:val="000000"/>
+              </w:rPr>
+              <w:t>Likes</w:t>
+            </w:r>
+          </w:p>
+        </w:tc>
+        <w:tc>
+          <w:tcPr>
+            <w:tcW w:w="1140" w:type="dxa"/>
+            <w:tcBorders>
+              <w:top w:val="nil"/>
+              <w:left w:val="nil"/>
+              <w:bottom w:val="single" w:sz="4" w:space="0" w:color="auto"/>
+              <w:right w:val="single" w:sz="4" w:space="0" w:color="auto"/>
+            </w:tcBorders>
+            <w:shd w:val="clear" w:color="auto" w:fill="auto"/>
+            <w:noWrap/>
+            <w:vAlign w:val="bottom"/>
+            <w:hideMark/>
+          </w:tcPr>
+          <w:p>
+            <w:pPr>
+              <w:spacing w:after="0" w:line="240" w:lineRule="auto"/>
+              <w:jc w:val="center"/>
+              <w:rPr>
+                <w:rFonts w:ascii="Calibri" w:eastAsia="Times New Roman" w:hAnsi="Calibri" w:cs="Calibri"/>
+                <w:color w:val="000000"/>
+              </w:rPr>
+            </w:pPr>
+            <w:r>
+              <w:rPr>
+                <w:rFonts w:ascii="Calibri" w:eastAsia="Times New Roman" w:hAnsi="Calibri" w:cs="Calibri"/>
+                <w:color w:val="000000"/>
+              </w:rPr>
+              <w:t>4.40</w:t>
+            </w:r>
+          </w:p>
+        </w:tc>
+        <w:tc>
+          <w:tcPr>
+            <w:tcW w:w="960" w:type="dxa"/>
+            <w:tcBorders>
+              <w:top w:val="nil"/>
+              <w:left w:val="nil"/>
+              <w:bottom w:val="nil"/>
+              <w:right w:val="single" w:sz="4" w:space="0" w:color="auto"/>
+            </w:tcBorders>
+            <w:shd w:val="clear" w:color="auto" w:fill="auto"/>
+            <w:noWrap/>
+            <w:vAlign w:val="bottom"/>
+            <w:hideMark/>
+          </w:tcPr>
+          <w:p>
+            <w:pPr>
+              <w:spacing w:after="0" w:line="240" w:lineRule="auto"/>
+              <w:jc w:val="center"/>
+              <w:rPr>
+                <w:rFonts w:ascii="Calibri" w:eastAsia="Times New Roman" w:hAnsi="Calibri" w:cs="Calibri"/>
+                <w:color w:val="000000"/>
+              </w:rPr>
+            </w:pPr>
+            <w:r>
+              <w:rPr>
+                <w:rFonts w:ascii="Calibri" w:eastAsia="Times New Roman" w:hAnsi="Calibri" w:cs="Calibri"/>
+                <w:color w:val="000000"/>
+              </w:rPr>
+              <w:t>1.60</w:t>
+            </w:r>
+          </w:p>
+        </w:tc>
+        <w:tc>
+          <w:tcPr>
+            <w:tcW w:w="1360" w:type="dxa"/>
+            <w:tcBorders>
+              <w:top w:val="nil"/>
+              <w:left w:val="nil"/>
+              <w:bottom w:val="nil"/>
+              <w:right w:val="single" w:sz="4" w:space="0" w:color="auto"/>
+            </w:tcBorders>
+            <w:shd w:val="clear" w:color="auto" w:fill="auto"/>
+            <w:noWrap/>
+            <w:vAlign w:val="bottom"/>
+            <w:hideMark/>
+          </w:tcPr>
+          <w:p>
+            <w:pPr>
+              <w:spacing w:after="0" w:line="240" w:lineRule="auto"/>
+              <w:jc w:val="center"/>
+              <w:rPr>
+                <w:rFonts w:ascii="Calibri" w:eastAsia="Times New Roman" w:hAnsi="Calibri" w:cs="Calibri"/>
+                <w:color w:val="000000"/>
+              </w:rPr>
+            </w:pPr>
+            <w:r>
+              <w:rPr>
+                <w:rFonts w:ascii="Calibri" w:eastAsia="Times New Roman" w:hAnsi="Calibri" w:cs="Calibri"/>
+                <w:color w:val="000000"/>
+              </w:rPr>
+              <w:t>2.75</w:t>
+            </w:r>
+          </w:p>
+        </w:tc>
+      </w:tr>
+      <w:tr>
+        <w:trPr>
+          <w:trHeight w:val="290"/>
+          <w:jc w:val="center"/>
+        </w:trPr>
+        <w:tc>
+          <w:tcPr>
+            <w:tcW w:w="1186" w:type="dxa"/>
+            <w:tcBorders>
+              <w:top w:val="nil"/>
+              <w:left w:val="single" w:sz="4" w:space="0" w:color="auto"/>
+              <w:bottom w:val="single" w:sz="4" w:space="0" w:color="auto"/>
+              <w:right w:val="single" w:sz="4" w:space="0" w:color="auto"/>
+            </w:tcBorders>
+            <w:shd w:val="clear" w:color="auto" w:fill="auto"/>
+            <w:noWrap/>
+            <w:vAlign w:val="bottom"/>
+            <w:hideMark/>
+          </w:tcPr>
+          <w:p>
+            <w:pPr>
+              <w:spacing w:after="0" w:line="240" w:lineRule="auto"/>
+              <w:rPr>
+                <w:rFonts w:ascii="Calibri" w:eastAsia="Times New Roman" w:hAnsi="Calibri" w:cs="Calibri"/>
+                <w:color w:val="000000"/>
+              </w:rPr>
+            </w:pPr>
+            <w:r>
+              <w:rPr>
+                <w:rFonts w:ascii="Calibri" w:eastAsia="Times New Roman" w:hAnsi="Calibri" w:cs="Calibri"/>
+                <w:color w:val="000000"/>
+              </w:rPr>
+              <w:t>Dislikes</w:t>
+            </w:r>
+          </w:p>
+        </w:tc>
+        <w:tc>
+          <w:tcPr>
+            <w:tcW w:w="1140" w:type="dxa"/>
+            <w:tcBorders>
+              <w:top w:val="nil"/>
+              <w:left w:val="nil"/>
+              <w:bottom w:val="single" w:sz="4" w:space="0" w:color="auto"/>
+              <w:right w:val="nil"/>
+            </w:tcBorders>
+            <w:shd w:val="clear" w:color="auto" w:fill="auto"/>
+            <w:noWrap/>
+            <w:vAlign w:val="bottom"/>
+            <w:hideMark/>
+          </w:tcPr>
+          <w:p>
+            <w:pPr>
+              <w:spacing w:after="0" w:line="240" w:lineRule="auto"/>
+              <w:jc w:val="center"/>
+              <w:rPr>
+                <w:rFonts w:ascii="Calibri" w:eastAsia="Times New Roman" w:hAnsi="Calibri" w:cs="Calibri"/>
+                <w:color w:val="000000"/>
+              </w:rPr>
+            </w:pPr>
+            <w:r>
+              <w:rPr>
+                <w:rFonts w:ascii="Calibri" w:eastAsia="Times New Roman" w:hAnsi="Calibri" w:cs="Calibri"/>
+                <w:color w:val="000000"/>
+              </w:rPr>
+              <w:t>2.94</w:t>
+            </w:r>
+          </w:p>
+        </w:tc>
+        <w:tc>
+          <w:tcPr>
+            <w:tcW w:w="960" w:type="dxa"/>
+            <w:tcBorders>
+              <w:top w:val="single" w:sz="4" w:space="0" w:color="auto"/>
+              <w:left w:val="single" w:sz="4" w:space="0" w:color="auto"/>
+              <w:bottom w:val="nil"/>
+              <w:right w:val="nil"/>
+            </w:tcBorders>
+            <w:shd w:val="clear" w:color="000000" w:fill="FFFFFF"/>
+            <w:noWrap/>
+            <w:vAlign w:val="bottom"/>
+            <w:hideMark/>
+          </w:tcPr>
+          <w:p>
+            <w:pPr>
+              <w:spacing w:after="0" w:line="240" w:lineRule="auto"/>
+              <w:jc w:val="center"/>
+              <w:rPr>
+                <w:rFonts w:ascii="Calibri" w:eastAsia="Times New Roman" w:hAnsi="Calibri" w:cs="Calibri"/>
+                <w:color w:val="000000"/>
+              </w:rPr>
+            </w:pPr>
+            <w:r>
+              <w:rPr>
+                <w:rFonts w:ascii="Calibri" w:eastAsia="Times New Roman" w:hAnsi="Calibri" w:cs="Calibri"/>
+                <w:color w:val="000000"/>
+              </w:rPr>
+              <w:t> </w:t>
+            </w:r>
+          </w:p>
+        </w:tc>
+        <w:tc>
+          <w:tcPr>
+            <w:tcW w:w="1360" w:type="dxa"/>
+            <w:tcBorders>
+              <w:top w:val="single" w:sz="4" w:space="0" w:color="auto"/>
+              <w:left w:val="nil"/>
+              <w:bottom w:val="nil"/>
+              <w:right w:val="single" w:sz="4" w:space="0" w:color="auto"/>
+            </w:tcBorders>
+            <w:shd w:val="clear" w:color="000000" w:fill="FFFFFF"/>
+            <w:noWrap/>
+            <w:vAlign w:val="bottom"/>
+            <w:hideMark/>
+          </w:tcPr>
+          <w:p>
+            <w:pPr>
+              <w:spacing w:after="0" w:line="240" w:lineRule="auto"/>
+              <w:jc w:val="center"/>
+              <w:rPr>
+                <w:rFonts w:ascii="Calibri" w:eastAsia="Times New Roman" w:hAnsi="Calibri" w:cs="Calibri"/>
+                <w:color w:val="000000"/>
+              </w:rPr>
+            </w:pPr>
+            <w:r>
+              <w:rPr>
+                <w:rFonts w:ascii="Calibri" w:eastAsia="Times New Roman" w:hAnsi="Calibri" w:cs="Calibri"/>
+                <w:color w:val="000000"/>
+              </w:rPr>
+              <w:t> </w:t>
+            </w:r>
+          </w:p>
+        </w:tc>
+      </w:tr>
+      <w:tr>
+        <w:trPr>
+          <w:trHeight w:val="290"/>
+          <w:jc w:val="center"/>
+        </w:trPr>
+        <w:tc>
+          <w:tcPr>
+            <w:tcW w:w="1186" w:type="dxa"/>
+            <w:tcBorders>
+              <w:top w:val="nil"/>
+              <w:left w:val="single" w:sz="4" w:space="0" w:color="auto"/>
+              <w:bottom w:val="single" w:sz="4" w:space="0" w:color="auto"/>
+              <w:right w:val="single" w:sz="4" w:space="0" w:color="auto"/>
+            </w:tcBorders>
+            <w:shd w:val="clear" w:color="auto" w:fill="auto"/>
+            <w:noWrap/>
+            <w:vAlign w:val="bottom"/>
+            <w:hideMark/>
+          </w:tcPr>
+          <w:p>
+            <w:pPr>
+              <w:spacing w:after="0" w:line="240" w:lineRule="auto"/>
+              <w:rPr>
+                <w:rFonts w:ascii="Calibri" w:eastAsia="Times New Roman" w:hAnsi="Calibri" w:cs="Calibri"/>
+                <w:color w:val="000000"/>
+              </w:rPr>
+            </w:pPr>
+            <w:r>
+              <w:rPr>
+                <w:rFonts w:ascii="Calibri" w:eastAsia="Times New Roman" w:hAnsi="Calibri" w:cs="Calibri"/>
+                <w:color w:val="000000"/>
+              </w:rPr>
+              <w:t>Comments</w:t>
+            </w:r>
+          </w:p>
+        </w:tc>
+        <w:tc>
+          <w:tcPr>
+            <w:tcW w:w="1140" w:type="dxa"/>
+            <w:tcBorders>
+              <w:top w:val="nil"/>
+              <w:left w:val="nil"/>
+              <w:bottom w:val="single" w:sz="4" w:space="0" w:color="auto"/>
+              <w:right w:val="nil"/>
+            </w:tcBorders>
+            <w:shd w:val="clear" w:color="auto" w:fill="auto"/>
+            <w:noWrap/>
+            <w:vAlign w:val="bottom"/>
+            <w:hideMark/>
+          </w:tcPr>
+          <w:p>
+            <w:pPr>
+              <w:spacing w:after="0" w:line="240" w:lineRule="auto"/>
+              <w:jc w:val="center"/>
+              <w:rPr>
+                <w:rFonts w:ascii="Calibri" w:eastAsia="Times New Roman" w:hAnsi="Calibri" w:cs="Calibri"/>
+                <w:color w:val="000000"/>
+              </w:rPr>
+            </w:pPr>
+            <w:r>
+              <w:rPr>
+                <w:rFonts w:ascii="Calibri" w:eastAsia="Times New Roman" w:hAnsi="Calibri" w:cs="Calibri"/>
+                <w:color w:val="000000"/>
+              </w:rPr>
+              <w:t>3.13</w:t>
+            </w:r>
+          </w:p>
+        </w:tc>
+        <w:tc>
+          <w:tcPr>
+            <w:tcW w:w="960" w:type="dxa"/>
+            <w:tcBorders>
+              <w:top w:val="nil"/>
+              <w:left w:val="single" w:sz="4" w:space="0" w:color="auto"/>
+              <w:bottom w:val="single" w:sz="4" w:space="0" w:color="auto"/>
+              <w:right w:val="nil"/>
+            </w:tcBorders>
+            <w:shd w:val="clear" w:color="000000" w:fill="FFFFFF"/>
+            <w:noWrap/>
+            <w:vAlign w:val="bottom"/>
+            <w:hideMark/>
+          </w:tcPr>
+          <w:p>
+            <w:pPr>
+              <w:spacing w:after="0" w:line="240" w:lineRule="auto"/>
+              <w:jc w:val="center"/>
+              <w:rPr>
+                <w:rFonts w:ascii="Calibri" w:eastAsia="Times New Roman" w:hAnsi="Calibri" w:cs="Calibri"/>
+                <w:color w:val="000000"/>
+              </w:rPr>
+            </w:pPr>
+            <w:r>
+              <w:rPr>
+                <w:rFonts w:ascii="Calibri" w:eastAsia="Times New Roman" w:hAnsi="Calibri" w:cs="Calibri"/>
+                <w:color w:val="000000"/>
+              </w:rPr>
+              <w:t> </w:t>
+            </w:r>
+          </w:p>
+        </w:tc>
+        <w:tc>
+          <w:tcPr>
+            <w:tcW w:w="1360" w:type="dxa"/>
+            <w:tcBorders>
+              <w:top w:val="nil"/>
+              <w:left w:val="nil"/>
+              <w:bottom w:val="single" w:sz="4" w:space="0" w:color="auto"/>
+              <w:right w:val="single" w:sz="4" w:space="0" w:color="auto"/>
+            </w:tcBorders>
+            <w:shd w:val="clear" w:color="000000" w:fill="FFFFFF"/>
+            <w:noWrap/>
+            <w:vAlign w:val="bottom"/>
+            <w:hideMark/>
+          </w:tcPr>
+          <w:p>
+            <w:pPr>
+              <w:spacing w:after="0" w:line="240" w:lineRule="auto"/>
+              <w:jc w:val="center"/>
+              <w:rPr>
+                <w:rFonts w:ascii="Calibri" w:eastAsia="Times New Roman" w:hAnsi="Calibri" w:cs="Calibri"/>
+                <w:color w:val="000000"/>
+              </w:rPr>
+            </w:pPr>
+            <w:r>
+              <w:rPr>
+                <w:rFonts w:ascii="Calibri" w:eastAsia="Times New Roman" w:hAnsi="Calibri" w:cs="Calibri"/>
+                <w:color w:val="000000"/>
+              </w:rPr>
+              <w:t> </w:t>
+            </w:r>
+          </w:p>
+        </w:tc>
+      </w:tr>
+    </w:tbl>
+    <w:p/>
+    <w:p>
+      <w:pPr>
+        <w:pStyle w:val="Caption"/>
+        <w:keepNext/>
+        <w:jc w:val="center"/>
+      </w:pPr>
+      <w:r>
+        <w:t xml:space="preserve">Table </w:t>
+      </w:r>
+      <w:fldSimple w:instr=" SEQ Table \* ARABIC ">
+        <w:r>
+          <w:rPr>
+            <w:noProof/>
+          </w:rPr>
+          <w:t>2</w:t>
+        </w:r>
+      </w:fldSimple>
+      <w:r>
+        <w:t>: Distribution Values (actual)</w:t>
+      </w:r>
+    </w:p>
+    <w:tbl>
+      <w:tblPr>
+        <w:tblW w:w="4733" w:type="dxa"/>
+        <w:jc w:val="center"/>
+        <w:tblLook w:val="04A0" w:firstRow="1" w:lastRow="0" w:firstColumn="1" w:lastColumn="0" w:noHBand="0" w:noVBand="1"/>
+      </w:tblPr>
+      <w:tblGrid>
+        <w:gridCol w:w="1186"/>
+        <w:gridCol w:w="1140"/>
+        <w:gridCol w:w="1047"/>
+        <w:gridCol w:w="1360"/>
+      </w:tblGrid>
+      <w:tr>
+        <w:trPr>
+          <w:trHeight w:val="290"/>
+          <w:jc w:val="center"/>
+        </w:trPr>
+        <w:tc>
+          <w:tcPr>
+            <w:tcW w:w="1186" w:type="dxa"/>
+            <w:tcBorders>
+              <w:top w:val="single" w:sz="4" w:space="0" w:color="auto"/>
+              <w:left w:val="single" w:sz="4" w:space="0" w:color="auto"/>
+              <w:bottom w:val="single" w:sz="4" w:space="0" w:color="auto"/>
+              <w:right w:val="single" w:sz="4" w:space="0" w:color="auto"/>
+            </w:tcBorders>
+            <w:shd w:val="clear" w:color="auto" w:fill="auto"/>
+            <w:noWrap/>
+            <w:vAlign w:val="bottom"/>
+            <w:hideMark/>
+          </w:tcPr>
+          <w:p>
+            <w:pPr>
+              <w:spacing w:after="0" w:line="240" w:lineRule="auto"/>
+              <w:rPr>
+                <w:rFonts w:ascii="Calibri" w:eastAsia="Times New Roman" w:hAnsi="Calibri" w:cs="Calibri"/>
+                <w:b/>
+                <w:bCs/>
+                <w:color w:val="000000"/>
+              </w:rPr>
+            </w:pPr>
+            <w:r>
+              <w:rPr>
+                <w:rFonts w:ascii="Calibri" w:eastAsia="Times New Roman" w:hAnsi="Calibri" w:cs="Calibri"/>
+                <w:b/>
+                <w:bCs/>
+                <w:color w:val="000000"/>
+              </w:rPr>
+              <w:t>Actual</w:t>
+            </w:r>
+          </w:p>
+        </w:tc>
+        <w:tc>
+          <w:tcPr>
+            <w:tcW w:w="1140" w:type="dxa"/>
+            <w:tcBorders>
+              <w:top w:val="single" w:sz="4" w:space="0" w:color="auto"/>
+              <w:left w:val="nil"/>
+              <w:bottom w:val="single" w:sz="4" w:space="0" w:color="auto"/>
+              <w:right w:val="single" w:sz="4" w:space="0" w:color="auto"/>
+            </w:tcBorders>
+            <w:shd w:val="clear" w:color="auto" w:fill="auto"/>
+            <w:noWrap/>
+            <w:vAlign w:val="bottom"/>
+            <w:hideMark/>
+          </w:tcPr>
+          <w:p>
+            <w:pPr>
+              <w:spacing w:after="0" w:line="240" w:lineRule="auto"/>
+              <w:jc w:val="center"/>
+              <w:rPr>
+                <w:rFonts w:ascii="Calibri" w:eastAsia="Times New Roman" w:hAnsi="Calibri" w:cs="Calibri"/>
+                <w:color w:val="000000"/>
+              </w:rPr>
+            </w:pPr>
+            <w:r>
+              <w:rPr>
+                <w:rFonts w:ascii="Calibri" w:eastAsia="Times New Roman" w:hAnsi="Calibri" w:cs="Calibri"/>
+                <w:color w:val="000000"/>
+              </w:rPr>
+              <w:t>Mode</w:t>
+            </w:r>
+          </w:p>
+        </w:tc>
+        <w:tc>
+          <w:tcPr>
+            <w:tcW w:w="1047" w:type="dxa"/>
+            <w:tcBorders>
+              <w:top w:val="single" w:sz="4" w:space="0" w:color="auto"/>
+              <w:left w:val="nil"/>
+              <w:bottom w:val="single" w:sz="4" w:space="0" w:color="auto"/>
+              <w:right w:val="single" w:sz="4" w:space="0" w:color="auto"/>
+            </w:tcBorders>
+            <w:shd w:val="clear" w:color="auto" w:fill="auto"/>
+            <w:noWrap/>
+            <w:vAlign w:val="bottom"/>
+            <w:hideMark/>
+          </w:tcPr>
+          <w:p>
+            <w:pPr>
+              <w:spacing w:after="0" w:line="240" w:lineRule="auto"/>
+              <w:jc w:val="center"/>
+              <w:rPr>
+                <w:rFonts w:ascii="Calibri" w:eastAsia="Times New Roman" w:hAnsi="Calibri" w:cs="Calibri"/>
+                <w:color w:val="000000"/>
+              </w:rPr>
+            </w:pPr>
+            <w:r>
+              <w:rPr>
+                <w:rFonts w:ascii="Calibri" w:eastAsia="Times New Roman" w:hAnsi="Calibri" w:cs="Calibri"/>
+                <w:color w:val="000000"/>
+              </w:rPr>
+              <w:t>Bump</w:t>
+            </w:r>
+          </w:p>
+        </w:tc>
+        <w:tc>
+          <w:tcPr>
+            <w:tcW w:w="1360" w:type="dxa"/>
+            <w:tcBorders>
+              <w:top w:val="single" w:sz="4" w:space="0" w:color="auto"/>
+              <w:left w:val="nil"/>
+              <w:bottom w:val="single" w:sz="4" w:space="0" w:color="auto"/>
+              <w:right w:val="single" w:sz="4" w:space="0" w:color="auto"/>
+            </w:tcBorders>
+            <w:shd w:val="clear" w:color="auto" w:fill="auto"/>
+            <w:noWrap/>
+            <w:vAlign w:val="bottom"/>
+            <w:hideMark/>
+          </w:tcPr>
+          <w:p>
+            <w:pPr>
+              <w:spacing w:after="0" w:line="240" w:lineRule="auto"/>
+              <w:jc w:val="center"/>
+              <w:rPr>
+                <w:rFonts w:ascii="Calibri" w:eastAsia="Times New Roman" w:hAnsi="Calibri" w:cs="Calibri"/>
+                <w:color w:val="000000"/>
+              </w:rPr>
+            </w:pPr>
+            <w:r>
+              <w:rPr>
+                <w:rFonts w:ascii="Calibri" w:eastAsia="Times New Roman" w:hAnsi="Calibri" w:cs="Calibri"/>
+                <w:color w:val="000000"/>
+              </w:rPr>
+              <w:t>Mode / Bump</w:t>
+            </w:r>
+          </w:p>
+        </w:tc>
+      </w:tr>
+      <w:tr>
+        <w:trPr>
+          <w:trHeight w:val="290"/>
+          <w:jc w:val="center"/>
+        </w:trPr>
+        <w:tc>
+          <w:tcPr>
+            <w:tcW w:w="1186" w:type="dxa"/>
+            <w:tcBorders>
+              <w:top w:val="nil"/>
+              <w:left w:val="single" w:sz="4" w:space="0" w:color="auto"/>
+              <w:bottom w:val="single" w:sz="4" w:space="0" w:color="auto"/>
+              <w:right w:val="single" w:sz="4" w:space="0" w:color="auto"/>
+            </w:tcBorders>
+            <w:shd w:val="clear" w:color="auto" w:fill="auto"/>
+            <w:noWrap/>
+            <w:vAlign w:val="bottom"/>
+            <w:hideMark/>
+          </w:tcPr>
+          <w:p>
+            <w:pPr>
+              <w:spacing w:after="0" w:line="240" w:lineRule="auto"/>
+              <w:rPr>
+                <w:rFonts w:ascii="Calibri" w:eastAsia="Times New Roman" w:hAnsi="Calibri" w:cs="Calibri"/>
+                <w:color w:val="000000"/>
+              </w:rPr>
+            </w:pPr>
+            <w:r>
+              <w:rPr>
+                <w:rFonts w:ascii="Calibri" w:eastAsia="Times New Roman" w:hAnsi="Calibri" w:cs="Calibri"/>
+                <w:color w:val="000000"/>
+              </w:rPr>
+              <w:t>Views</w:t>
+            </w:r>
+          </w:p>
+        </w:tc>
+        <w:tc>
+          <w:tcPr>
+            <w:tcW w:w="1140" w:type="dxa"/>
+            <w:tcBorders>
+              <w:top w:val="nil"/>
+              <w:left w:val="nil"/>
+              <w:bottom w:val="single" w:sz="4" w:space="0" w:color="auto"/>
+              <w:right w:val="single" w:sz="4" w:space="0" w:color="auto"/>
+            </w:tcBorders>
+            <w:shd w:val="clear" w:color="auto" w:fill="auto"/>
+            <w:noWrap/>
+            <w:vAlign w:val="bottom"/>
+            <w:hideMark/>
+          </w:tcPr>
+          <w:p>
+            <w:pPr>
+              <w:spacing w:after="0" w:line="240" w:lineRule="auto"/>
+              <w:jc w:val="center"/>
+              <w:rPr>
+                <w:rFonts w:ascii="Calibri" w:eastAsia="Times New Roman" w:hAnsi="Calibri" w:cs="Calibri"/>
+                <w:color w:val="000000"/>
+              </w:rPr>
+            </w:pPr>
+            <w:r>
+              <w:rPr>
+                <w:rFonts w:ascii="Calibri" w:eastAsia="Times New Roman" w:hAnsi="Calibri" w:cs="Calibri"/>
+                <w:color w:val="000000"/>
+              </w:rPr>
+              <w:t>9.08E+06</w:t>
+            </w:r>
+          </w:p>
+        </w:tc>
+        <w:tc>
+          <w:tcPr>
+            <w:tcW w:w="1047" w:type="dxa"/>
+            <w:tcBorders>
+              <w:top w:val="nil"/>
+              <w:left w:val="nil"/>
+              <w:bottom w:val="single" w:sz="4" w:space="0" w:color="auto"/>
+              <w:right w:val="single" w:sz="4" w:space="0" w:color="auto"/>
+            </w:tcBorders>
+            <w:shd w:val="clear" w:color="auto" w:fill="auto"/>
+            <w:noWrap/>
+            <w:vAlign w:val="bottom"/>
+            <w:hideMark/>
+          </w:tcPr>
+          <w:p>
+            <w:pPr>
+              <w:spacing w:after="0" w:line="240" w:lineRule="auto"/>
+              <w:jc w:val="center"/>
+              <w:rPr>
+                <w:rFonts w:ascii="Calibri" w:eastAsia="Times New Roman" w:hAnsi="Calibri" w:cs="Calibri"/>
+                <w:color w:val="000000"/>
+              </w:rPr>
+            </w:pPr>
+            <w:r>
+              <w:rPr>
+                <w:rFonts w:ascii="Calibri" w:eastAsia="Times New Roman" w:hAnsi="Calibri" w:cs="Calibri"/>
+                <w:color w:val="000000"/>
+              </w:rPr>
+              <w:t>1.78E+03</w:t>
+            </w:r>
+          </w:p>
+        </w:tc>
+        <w:tc>
+          <w:tcPr>
+            <w:tcW w:w="1360" w:type="dxa"/>
+            <w:tcBorders>
+              <w:top w:val="nil"/>
+              <w:left w:val="nil"/>
+              <w:bottom w:val="single" w:sz="4" w:space="0" w:color="auto"/>
+              <w:right w:val="single" w:sz="4" w:space="0" w:color="auto"/>
+            </w:tcBorders>
+            <w:shd w:val="clear" w:color="auto" w:fill="auto"/>
+            <w:noWrap/>
+            <w:vAlign w:val="bottom"/>
+            <w:hideMark/>
+          </w:tcPr>
+          <w:p>
+            <w:pPr>
+              <w:spacing w:after="0" w:line="240" w:lineRule="auto"/>
+              <w:jc w:val="center"/>
+              <w:rPr>
+                <w:rFonts w:ascii="Calibri" w:eastAsia="Times New Roman" w:hAnsi="Calibri" w:cs="Calibri"/>
+                <w:color w:val="000000"/>
+              </w:rPr>
+            </w:pPr>
+            <w:r>
+              <w:rPr>
+                <w:rFonts w:ascii="Calibri" w:eastAsia="Times New Roman" w:hAnsi="Calibri" w:cs="Calibri"/>
+                <w:color w:val="000000"/>
+              </w:rPr>
+              <w:t>5105</w:t>
+            </w:r>
+          </w:p>
+        </w:tc>
+      </w:tr>
+      <w:tr>
+        <w:trPr>
+          <w:trHeight w:val="290"/>
+          <w:jc w:val="center"/>
+        </w:trPr>
+        <w:tc>
+          <w:tcPr>
+            <w:tcW w:w="1186" w:type="dxa"/>
+            <w:tcBorders>
+              <w:top w:val="nil"/>
+              <w:left w:val="single" w:sz="4" w:space="0" w:color="auto"/>
+              <w:bottom w:val="single" w:sz="4" w:space="0" w:color="auto"/>
+              <w:right w:val="single" w:sz="4" w:space="0" w:color="auto"/>
+            </w:tcBorders>
+            <w:shd w:val="clear" w:color="auto" w:fill="auto"/>
+            <w:noWrap/>
+            <w:vAlign w:val="bottom"/>
+            <w:hideMark/>
+          </w:tcPr>
+          <w:p>
+            <w:pPr>
+              <w:spacing w:after="0" w:line="240" w:lineRule="auto"/>
+              <w:rPr>
+                <w:rFonts w:ascii="Calibri" w:eastAsia="Times New Roman" w:hAnsi="Calibri" w:cs="Calibri"/>
+                <w:color w:val="000000"/>
+              </w:rPr>
+            </w:pPr>
+            <w:r>
+              <w:rPr>
+                <w:rFonts w:ascii="Calibri" w:eastAsia="Times New Roman" w:hAnsi="Calibri" w:cs="Calibri"/>
+                <w:color w:val="000000"/>
+              </w:rPr>
+              <w:t>Likes</w:t>
+            </w:r>
+          </w:p>
+        </w:tc>
+        <w:tc>
+          <w:tcPr>
+            <w:tcW w:w="1140" w:type="dxa"/>
+            <w:tcBorders>
+              <w:top w:val="nil"/>
+              <w:left w:val="nil"/>
+              <w:bottom w:val="single" w:sz="4" w:space="0" w:color="auto"/>
+              <w:right w:val="single" w:sz="4" w:space="0" w:color="auto"/>
+            </w:tcBorders>
+            <w:shd w:val="clear" w:color="auto" w:fill="auto"/>
+            <w:noWrap/>
+            <w:vAlign w:val="bottom"/>
+            <w:hideMark/>
+          </w:tcPr>
+          <w:p>
+            <w:pPr>
+              <w:spacing w:after="0" w:line="240" w:lineRule="auto"/>
+              <w:jc w:val="center"/>
+              <w:rPr>
+                <w:rFonts w:ascii="Calibri" w:eastAsia="Times New Roman" w:hAnsi="Calibri" w:cs="Calibri"/>
+                <w:color w:val="000000"/>
+              </w:rPr>
+            </w:pPr>
+            <w:r>
+              <w:rPr>
+                <w:rFonts w:ascii="Calibri" w:eastAsia="Times New Roman" w:hAnsi="Calibri" w:cs="Calibri"/>
+                <w:color w:val="000000"/>
+              </w:rPr>
+              <w:t>2.53E+04</w:t>
+            </w:r>
+          </w:p>
+        </w:tc>
+        <w:tc>
+          <w:tcPr>
+            <w:tcW w:w="1047" w:type="dxa"/>
+            <w:tcBorders>
+              <w:top w:val="nil"/>
+              <w:left w:val="nil"/>
+              <w:bottom w:val="single" w:sz="4" w:space="0" w:color="auto"/>
+              <w:right w:val="single" w:sz="4" w:space="0" w:color="auto"/>
+            </w:tcBorders>
+            <w:shd w:val="clear" w:color="auto" w:fill="auto"/>
+            <w:noWrap/>
+            <w:vAlign w:val="bottom"/>
+            <w:hideMark/>
+          </w:tcPr>
+          <w:p>
+            <w:pPr>
+              <w:spacing w:after="0" w:line="240" w:lineRule="auto"/>
+              <w:jc w:val="center"/>
+              <w:rPr>
+                <w:rFonts w:ascii="Calibri" w:eastAsia="Times New Roman" w:hAnsi="Calibri" w:cs="Calibri"/>
+                <w:color w:val="000000"/>
+              </w:rPr>
+            </w:pPr>
+            <w:r>
+              <w:rPr>
+                <w:rFonts w:ascii="Calibri" w:eastAsia="Times New Roman" w:hAnsi="Calibri" w:cs="Calibri"/>
+                <w:color w:val="000000"/>
+              </w:rPr>
+              <w:t>3.98E+01</w:t>
+            </w:r>
+          </w:p>
+        </w:tc>
+        <w:tc>
+          <w:tcPr>
+            <w:tcW w:w="1360" w:type="dxa"/>
+            <w:tcBorders>
+              <w:top w:val="nil"/>
+              <w:left w:val="nil"/>
+              <w:bottom w:val="single" w:sz="4" w:space="0" w:color="auto"/>
+              <w:right w:val="single" w:sz="4" w:space="0" w:color="auto"/>
+            </w:tcBorders>
+            <w:shd w:val="clear" w:color="auto" w:fill="auto"/>
+            <w:noWrap/>
+            <w:vAlign w:val="bottom"/>
+            <w:hideMark/>
+          </w:tcPr>
+          <w:p>
+            <w:pPr>
+              <w:spacing w:after="0" w:line="240" w:lineRule="auto"/>
+              <w:jc w:val="center"/>
+              <w:rPr>
+                <w:rFonts w:ascii="Calibri" w:eastAsia="Times New Roman" w:hAnsi="Calibri" w:cs="Calibri"/>
+                <w:color w:val="000000"/>
+              </w:rPr>
+            </w:pPr>
+            <w:r>
+              <w:rPr>
+                <w:rFonts w:ascii="Calibri" w:eastAsia="Times New Roman" w:hAnsi="Calibri" w:cs="Calibri"/>
+                <w:color w:val="000000"/>
+              </w:rPr>
+              <w:t>635</w:t>
+            </w:r>
+          </w:p>
+        </w:tc>
+      </w:tr>
+      <w:tr>
+        <w:trPr>
+          <w:trHeight w:val="290"/>
+          <w:jc w:val="center"/>
+        </w:trPr>
+        <w:tc>
+          <w:tcPr>
+            <w:tcW w:w="1186" w:type="dxa"/>
+            <w:tcBorders>
+              <w:top w:val="nil"/>
+              <w:left w:val="single" w:sz="4" w:space="0" w:color="auto"/>
+              <w:bottom w:val="single" w:sz="4" w:space="0" w:color="auto"/>
+              <w:right w:val="single" w:sz="4" w:space="0" w:color="auto"/>
+            </w:tcBorders>
+            <w:shd w:val="clear" w:color="auto" w:fill="auto"/>
+            <w:noWrap/>
+            <w:vAlign w:val="bottom"/>
+            <w:hideMark/>
+          </w:tcPr>
+          <w:p>
+            <w:pPr>
+              <w:spacing w:after="0" w:line="240" w:lineRule="auto"/>
+              <w:rPr>
+                <w:rFonts w:ascii="Calibri" w:eastAsia="Times New Roman" w:hAnsi="Calibri" w:cs="Calibri"/>
+                <w:color w:val="000000"/>
+              </w:rPr>
+            </w:pPr>
+            <w:r>
+              <w:rPr>
+                <w:rFonts w:ascii="Calibri" w:eastAsia="Times New Roman" w:hAnsi="Calibri" w:cs="Calibri"/>
+                <w:color w:val="000000"/>
+              </w:rPr>
+              <w:t>Dislikes</w:t>
+            </w:r>
+          </w:p>
+        </w:tc>
+        <w:tc>
+          <w:tcPr>
+            <w:tcW w:w="1140" w:type="dxa"/>
+            <w:tcBorders>
+              <w:top w:val="nil"/>
+              <w:left w:val="nil"/>
+              <w:bottom w:val="single" w:sz="4" w:space="0" w:color="auto"/>
+              <w:right w:val="single" w:sz="4" w:space="0" w:color="auto"/>
+            </w:tcBorders>
+            <w:shd w:val="clear" w:color="auto" w:fill="auto"/>
+            <w:noWrap/>
+            <w:vAlign w:val="bottom"/>
+            <w:hideMark/>
+          </w:tcPr>
+          <w:p>
+            <w:pPr>
+              <w:spacing w:after="0" w:line="240" w:lineRule="auto"/>
+              <w:jc w:val="center"/>
+              <w:rPr>
+                <w:rFonts w:ascii="Calibri" w:eastAsia="Times New Roman" w:hAnsi="Calibri" w:cs="Calibri"/>
+                <w:color w:val="000000"/>
+              </w:rPr>
+            </w:pPr>
+            <w:r>
+              <w:rPr>
+                <w:rFonts w:ascii="Calibri" w:eastAsia="Times New Roman" w:hAnsi="Calibri" w:cs="Calibri"/>
+                <w:color w:val="000000"/>
+              </w:rPr>
+              <w:t>8.71E+02</w:t>
+            </w:r>
+          </w:p>
+        </w:tc>
+        <w:tc>
+          <w:tcPr>
+            <w:tcW w:w="1047" w:type="dxa"/>
+            <w:tcBorders>
+              <w:top w:val="nil"/>
+              <w:left w:val="nil"/>
+              <w:bottom w:val="nil"/>
+              <w:right w:val="nil"/>
+            </w:tcBorders>
+            <w:shd w:val="clear" w:color="000000" w:fill="FFFFFF"/>
+            <w:noWrap/>
+            <w:vAlign w:val="bottom"/>
+            <w:hideMark/>
+          </w:tcPr>
+          <w:p>
+            <w:pPr>
+              <w:spacing w:after="0" w:line="240" w:lineRule="auto"/>
+              <w:jc w:val="center"/>
+              <w:rPr>
+                <w:rFonts w:ascii="Calibri" w:eastAsia="Times New Roman" w:hAnsi="Calibri" w:cs="Calibri"/>
+                <w:color w:val="000000"/>
+              </w:rPr>
+            </w:pPr>
+            <w:r>
+              <w:rPr>
+                <w:rFonts w:ascii="Calibri" w:eastAsia="Times New Roman" w:hAnsi="Calibri" w:cs="Calibri"/>
+                <w:color w:val="000000"/>
+              </w:rPr>
+              <w:t> </w:t>
+            </w:r>
+          </w:p>
+        </w:tc>
+        <w:tc>
+          <w:tcPr>
+            <w:tcW w:w="1360" w:type="dxa"/>
+            <w:tcBorders>
+              <w:top w:val="nil"/>
+              <w:left w:val="nil"/>
+              <w:bottom w:val="nil"/>
+              <w:right w:val="single" w:sz="4" w:space="0" w:color="auto"/>
+            </w:tcBorders>
+            <w:shd w:val="clear" w:color="000000" w:fill="FFFFFF"/>
+            <w:noWrap/>
+            <w:vAlign w:val="bottom"/>
+            <w:hideMark/>
+          </w:tcPr>
+          <w:p>
+            <w:pPr>
+              <w:spacing w:after="0" w:line="240" w:lineRule="auto"/>
+              <w:jc w:val="center"/>
+              <w:rPr>
+                <w:rFonts w:ascii="Calibri" w:eastAsia="Times New Roman" w:hAnsi="Calibri" w:cs="Calibri"/>
+                <w:color w:val="000000"/>
+              </w:rPr>
+            </w:pPr>
+            <w:r>
+              <w:rPr>
+                <w:rFonts w:ascii="Calibri" w:eastAsia="Times New Roman" w:hAnsi="Calibri" w:cs="Calibri"/>
+                <w:color w:val="000000"/>
+              </w:rPr>
+              <w:t> </w:t>
+            </w:r>
+          </w:p>
+        </w:tc>
+      </w:tr>
+      <w:tr>
+        <w:trPr>
+          <w:trHeight w:val="290"/>
+          <w:jc w:val="center"/>
+        </w:trPr>
+        <w:tc>
+          <w:tcPr>
+            <w:tcW w:w="1186" w:type="dxa"/>
+            <w:tcBorders>
+              <w:top w:val="nil"/>
+              <w:left w:val="single" w:sz="4" w:space="0" w:color="auto"/>
+              <w:bottom w:val="single" w:sz="4" w:space="0" w:color="auto"/>
+              <w:right w:val="single" w:sz="4" w:space="0" w:color="auto"/>
+            </w:tcBorders>
+            <w:shd w:val="clear" w:color="auto" w:fill="auto"/>
+            <w:noWrap/>
+            <w:vAlign w:val="bottom"/>
+            <w:hideMark/>
+          </w:tcPr>
+          <w:p>
+            <w:pPr>
+              <w:spacing w:after="0" w:line="240" w:lineRule="auto"/>
+              <w:rPr>
+                <w:rFonts w:ascii="Calibri" w:eastAsia="Times New Roman" w:hAnsi="Calibri" w:cs="Calibri"/>
+                <w:color w:val="000000"/>
+              </w:rPr>
+            </w:pPr>
+            <w:r>
+              <w:rPr>
+                <w:rFonts w:ascii="Calibri" w:eastAsia="Times New Roman" w:hAnsi="Calibri" w:cs="Calibri"/>
+                <w:color w:val="000000"/>
+              </w:rPr>
+              <w:t>Comments</w:t>
+            </w:r>
+          </w:p>
+        </w:tc>
+        <w:tc>
+          <w:tcPr>
+            <w:tcW w:w="1140" w:type="dxa"/>
+            <w:tcBorders>
+              <w:top w:val="nil"/>
+              <w:left w:val="nil"/>
+              <w:bottom w:val="single" w:sz="4" w:space="0" w:color="auto"/>
+              <w:right w:val="single" w:sz="4" w:space="0" w:color="auto"/>
+            </w:tcBorders>
+            <w:shd w:val="clear" w:color="auto" w:fill="auto"/>
+            <w:noWrap/>
+            <w:vAlign w:val="bottom"/>
+            <w:hideMark/>
+          </w:tcPr>
+          <w:p>
+            <w:pPr>
+              <w:spacing w:after="0" w:line="240" w:lineRule="auto"/>
+              <w:jc w:val="center"/>
+              <w:rPr>
+                <w:rFonts w:ascii="Calibri" w:eastAsia="Times New Roman" w:hAnsi="Calibri" w:cs="Calibri"/>
+                <w:color w:val="000000"/>
+              </w:rPr>
+            </w:pPr>
+            <w:r>
+              <w:rPr>
+                <w:rFonts w:ascii="Calibri" w:eastAsia="Times New Roman" w:hAnsi="Calibri" w:cs="Calibri"/>
+                <w:color w:val="000000"/>
+              </w:rPr>
+              <w:t>1.34E+03</w:t>
+            </w:r>
+          </w:p>
+        </w:tc>
+        <w:tc>
+          <w:tcPr>
+            <w:tcW w:w="1047" w:type="dxa"/>
+            <w:tcBorders>
+              <w:top w:val="nil"/>
+              <w:left w:val="nil"/>
+              <w:bottom w:val="single" w:sz="4" w:space="0" w:color="auto"/>
+              <w:right w:val="nil"/>
+            </w:tcBorders>
+            <w:shd w:val="clear" w:color="000000" w:fill="FFFFFF"/>
+            <w:noWrap/>
+            <w:vAlign w:val="bottom"/>
+            <w:hideMark/>
+          </w:tcPr>
+          <w:p>
+            <w:pPr>
+              <w:spacing w:after="0" w:line="240" w:lineRule="auto"/>
+              <w:jc w:val="center"/>
+              <w:rPr>
+                <w:rFonts w:ascii="Calibri" w:eastAsia="Times New Roman" w:hAnsi="Calibri" w:cs="Calibri"/>
+                <w:color w:val="000000"/>
+              </w:rPr>
+            </w:pPr>
+            <w:r>
+              <w:rPr>
+                <w:rFonts w:ascii="Calibri" w:eastAsia="Times New Roman" w:hAnsi="Calibri" w:cs="Calibri"/>
+                <w:color w:val="000000"/>
+              </w:rPr>
+              <w:t> </w:t>
+            </w:r>
+          </w:p>
+        </w:tc>
+        <w:tc>
+          <w:tcPr>
+            <w:tcW w:w="1360" w:type="dxa"/>
+            <w:tcBorders>
+              <w:top w:val="nil"/>
+              <w:left w:val="nil"/>
+              <w:bottom w:val="single" w:sz="4" w:space="0" w:color="auto"/>
+              <w:right w:val="single" w:sz="4" w:space="0" w:color="auto"/>
+            </w:tcBorders>
+            <w:shd w:val="clear" w:color="000000" w:fill="FFFFFF"/>
+            <w:noWrap/>
+            <w:vAlign w:val="bottom"/>
+            <w:hideMark/>
+          </w:tcPr>
+          <w:p>
+            <w:pPr>
+              <w:spacing w:after="0" w:line="240" w:lineRule="auto"/>
+              <w:jc w:val="center"/>
+              <w:rPr>
+                <w:rFonts w:ascii="Calibri" w:eastAsia="Times New Roman" w:hAnsi="Calibri" w:cs="Calibri"/>
+                <w:color w:val="000000"/>
+              </w:rPr>
+            </w:pPr>
+            <w:r>
+              <w:rPr>
+                <w:rFonts w:ascii="Calibri" w:eastAsia="Times New Roman" w:hAnsi="Calibri" w:cs="Calibri"/>
+                <w:color w:val="000000"/>
+              </w:rPr>
+              <w:t> </w:t>
+            </w:r>
+          </w:p>
+        </w:tc>
+      </w:tr>
+    </w:tbl>
+    <w:p/>
     <w:p>
       <w:pPr>
         <w:pStyle w:val="Caption"/>
@@ -368,7 +1745,7 @@
         <w:rPr>
           <w:noProof/>
         </w:rPr>
-        <w:t>1</w:t>
+        <w:t>3</w:t>
       </w:r>
       <w:r>
         <w:rPr>
@@ -1265,141 +2642,177 @@
         <w:t xml:space="preserve">. Dislikes and comments would seem to reflect similar levels of engagement with a video. </w:t>
       </w:r>
       <w:r>
-        <w:t xml:space="preserve">If you’re wondering at the effort level of comments on </w:t>
-      </w:r>
-      <w:proofErr w:type="spellStart"/>
-      <w:r>
-        <w:t>youtube</w:t>
-      </w:r>
-      <w:proofErr w:type="spellEnd"/>
-      <w:r>
-        <w:t xml:space="preserve">, I invite you to scroll through and find something that looks like a fully formed thought anywhere in the first dozen results. </w:t>
-      </w:r>
-    </w:p>
-    <w:p>
-      <w:r>
-        <w:t xml:space="preserve">NOW the </w:t>
+        <w:t xml:space="preserve">If you’re wondering </w:t>
+      </w:r>
+      <w:r>
+        <w:t>about whether a full</w:t>
+      </w:r>
+      <w:r>
+        <w:t xml:space="preserve"> YouTube</w:t>
+      </w:r>
+      <w:r>
+        <w:t xml:space="preserve"> comment</w:t>
+      </w:r>
+      <w:r>
+        <w:t xml:space="preserve"> really</w:t>
+      </w:r>
+      <w:r>
+        <w:t xml:space="preserve"> takes as much </w:t>
+      </w:r>
+      <w:r>
+        <w:t xml:space="preserve">involvement as pressing dislike, </w:t>
+      </w:r>
+      <w:r>
+        <w:t xml:space="preserve">I invite you to scroll </w:t>
+      </w:r>
+      <w:r>
+        <w:t>through the comments of a random video</w:t>
+      </w:r>
+      <w:r>
+        <w:t xml:space="preserve"> (Sample: ‘Who is watching in 2018??? lol :</w:t>
+      </w:r>
+      <w:r>
+        <w:t>P)</w:t>
+      </w:r>
+      <w:r>
+        <w:t>.</w:t>
+      </w:r>
+    </w:p>
+    <w:p>
+      <w:r>
+        <w:t>One thing to note</w:t>
+      </w:r>
+      <w:r>
+        <w:t xml:space="preserve"> about </w:t>
+      </w:r>
+      <w:r>
+        <w:t xml:space="preserve">this shape similarity </w:t>
+      </w:r>
+      <w:r>
+        <w:t>is that it shows in log</w:t>
+      </w:r>
+      <w:r>
+        <w:t>-</w:t>
+      </w:r>
+      <w:r>
+        <w:t xml:space="preserve">space, meaning there is a diminishing </w:t>
+      </w:r>
+      <w:r>
+        <w:t>degree</w:t>
+      </w:r>
+      <w:r>
+        <w:t xml:space="preserve"> of engagement for high view count videos. This is going to make analysis very difficult</w:t>
+      </w:r>
+      <w:r>
+        <w:t xml:space="preserve">. </w:t>
+      </w:r>
+      <w:r>
+        <w:t>Interestingly, the relationship falls off even in log space</w:t>
+      </w:r>
+      <w:r>
+        <w:t>, although not more than as a peculiarity of the math (6/4 is a bigger number than 6+2 / 4+2)</w:t>
+      </w:r>
+      <w:r>
+        <w:t>.</w:t>
+      </w:r>
+    </w:p>
+    <w:p>
+      <w:r>
+        <w:t xml:space="preserve">Another peculiarity is the </w:t>
+      </w:r>
+      <w:r>
+        <w:t xml:space="preserve">left-most </w:t>
+      </w:r>
+      <w:r>
+        <w:t>bump</w:t>
+      </w:r>
+      <w:r>
+        <w:t xml:space="preserve"> in each of the curves. </w:t>
+      </w:r>
+      <w:r>
+        <w:t xml:space="preserve">The bump ratio holds to the same </w:t>
+      </w:r>
+      <w:r>
+        <w:t xml:space="preserve">description as the mode ratio. I strongly suspect that this is a feature of </w:t>
+      </w:r>
+      <w:r>
+        <w:t xml:space="preserve">the </w:t>
+      </w:r>
+      <w:r>
+        <w:t>YouTube</w:t>
+      </w:r>
+      <w:r>
+        <w:t xml:space="preserve"> search algorithm</w:t>
+      </w:r>
+      <w:r>
+        <w:t xml:space="preserve">, </w:t>
+      </w:r>
+      <w:r>
+        <w:lastRenderedPageBreak/>
+        <w:t>which touches on</w:t>
+      </w:r>
+      <w:r>
+        <w:t xml:space="preserve"> how this data was collected. I searched for each individual letter of the alphabet, then returned results by relevance. Nothing is relevant to the letter ‘</w:t>
+      </w:r>
+      <w:r>
+        <w:t>d</w:t>
       </w:r>
       <w:proofErr w:type="gramStart"/>
       <w:r>
-        <w:t>really interesting</w:t>
+        <w:t>’</w:t>
+      </w:r>
+      <w:r>
+        <w:t xml:space="preserve">, </w:t>
+      </w:r>
+      <w:r>
+        <w:t xml:space="preserve"> </w:t>
+      </w:r>
+      <w:r>
+        <w:t>for</w:t>
       </w:r>
       <w:proofErr w:type="gramEnd"/>
       <w:r>
-        <w:t xml:space="preserve"> thing about </w:t>
-      </w:r>
-      <w:r>
-        <w:t xml:space="preserve">this shape similarity </w:t>
-      </w:r>
-      <w:r>
-        <w:t>is that it shows in log</w:t>
-      </w:r>
-      <w:r>
-        <w:t>-</w:t>
-      </w:r>
-      <w:r>
-        <w:t xml:space="preserve">space, meaning there is a diminishing </w:t>
-      </w:r>
-      <w:r>
-        <w:t>degree</w:t>
-      </w:r>
-      <w:r>
-        <w:t xml:space="preserve"> of engagement for high view count videos. This is going to make analysis very difficult</w:t>
+        <w:t xml:space="preserve"> example, s</w:t>
+      </w:r>
+      <w:r>
+        <w:t xml:space="preserve">o my guess is that </w:t>
+      </w:r>
+      <w:r>
+        <w:t>view count is about 5,000 times more important than everything else is the search algorithm</w:t>
+      </w:r>
+      <w:r>
+        <w:t xml:space="preserve"> (ratio of mode views to bump height views)</w:t>
       </w:r>
       <w:r>
         <w:t xml:space="preserve">. </w:t>
       </w:r>
       <w:r>
-        <w:t>Interestingly, the relationship falls off even in log space</w:t>
-      </w:r>
-      <w:r>
-        <w:t>, although not more than as a peculiarity of the math (6/4 is a bigger number than 6+2 / 4+2)</w:t>
-      </w:r>
-      <w:r>
-        <w:t>.</w:t>
-      </w:r>
-    </w:p>
-    <w:p>
-      <w:r>
-        <w:t xml:space="preserve">Another peculiarity is the </w:t>
-      </w:r>
-      <w:r>
-        <w:t xml:space="preserve">left-most </w:t>
-      </w:r>
-      <w:r>
-        <w:t>bump</w:t>
-      </w:r>
-      <w:r>
-        <w:t xml:space="preserve"> in each of the curves. </w:t>
-      </w:r>
-      <w:r>
-        <w:t xml:space="preserve">The bump ratio holds to the same </w:t>
-      </w:r>
-      <w:r>
-        <w:t xml:space="preserve">description as the mode ratio. I strongly suspect that this is a feature of </w:t>
-      </w:r>
-      <w:r>
-        <w:t xml:space="preserve">the </w:t>
-      </w:r>
-      <w:r>
-        <w:t>YouTube</w:t>
-      </w:r>
-      <w:r>
-        <w:t xml:space="preserve"> search algorithm</w:t>
-      </w:r>
-      <w:r>
-        <w:t>, which touches on</w:t>
-      </w:r>
-      <w:r>
-        <w:t xml:space="preserve"> how this data was collected. I searched for each individual letter of the alphabet, then returned results by relevance. Nothing is relevant to the letter ‘</w:t>
-      </w:r>
-      <w:r>
-        <w:t>d</w:t>
+        <w:t xml:space="preserve"> </w:t>
+      </w:r>
+    </w:p>
+    <w:p>
+      <w:r>
+        <w:t xml:space="preserve">I also suspect that what this means is there are </w:t>
       </w:r>
       <w:proofErr w:type="gramStart"/>
       <w:r>
-        <w:t>’</w:t>
-      </w:r>
-      <w:r>
-        <w:t xml:space="preserve">, </w:t>
-      </w:r>
-      <w:r>
-        <w:t xml:space="preserve"> So</w:t>
+        <w:t>actually two</w:t>
       </w:r>
       <w:proofErr w:type="gramEnd"/>
       <w:r>
-        <w:t xml:space="preserve"> my guess is that </w:t>
-      </w:r>
-      <w:r>
-        <w:t>view count is about 5,000 times more important than everything else is the search algorithm</w:t>
-      </w:r>
-      <w:r>
-        <w:t xml:space="preserve"> (ratio of mode views to bump height views)</w:t>
-      </w:r>
-      <w:r>
-        <w:t xml:space="preserve">. </w:t>
+        <w:t xml:space="preserve"> different </w:t>
+      </w:r>
+      <w:r>
+        <w:t>sets of data in this set which could possibly throw off the analysis. This strongly suggests setting some threshold - e.g.</w:t>
       </w:r>
       <w:r>
         <w:t xml:space="preserve"> </w:t>
       </w:r>
-    </w:p>
-    <w:p>
-      <w:r>
-        <w:t xml:space="preserve">I also suspect that what this means is there are </w:t>
-      </w:r>
-      <w:proofErr w:type="gramStart"/>
-      <w:r>
-        <w:t>actually two</w:t>
-      </w:r>
-      <w:proofErr w:type="gramEnd"/>
-      <w:r>
-        <w:t xml:space="preserve"> different </w:t>
-      </w:r>
-      <w:r>
-        <w:t>sets of data in this set which could possibly throw off the analysis. This strongly suggests setting some threshold - e.g.</w:t>
-      </w:r>
-      <w:r>
-        <w:t xml:space="preserve"> 4.1 - at which to perform the analysis. </w:t>
+      <w:r>
+        <w:t xml:space="preserve">log of views greater than </w:t>
+      </w:r>
+      <w:r>
+        <w:t xml:space="preserve">4.1 - at which to perform the analysis. </w:t>
       </w:r>
     </w:p>
     <w:p>
@@ -1410,6 +2823,293 @@
         <w:t xml:space="preserve">assume that people are disinterested in wildly popular videos from the outset. </w:t>
       </w:r>
     </w:p>
+    <w:p>
+      <w:pPr>
+        <w:pStyle w:val="Heading2"/>
+      </w:pPr>
+      <w:r>
+        <w:t>Engagement</w:t>
+      </w:r>
+    </w:p>
+    <w:p>
+      <w:r>
+        <w:rPr>
+          <w:noProof/>
+        </w:rPr>
+        <w:drawing>
+          <wp:inline distT="0" distB="0" distL="0" distR="0" wp14:anchorId="4A3BE681" wp14:editId="67E0F18A">
+            <wp:extent cx="4687570" cy="3414395"/>
+            <wp:effectExtent l="0" t="0" r="0" b="0"/>
+            <wp:docPr id="9" name="Picture 9" descr="C:\Users\conor\AppData\Local\Microsoft\Windows\INetCache\Content.MSO\7972480C.tmp"/>
+            <wp:cNvGraphicFramePr>
+              <a:graphicFrameLocks xmlns:a="http://schemas.openxmlformats.org/drawingml/2006/main" noChangeAspect="1"/>
+            </wp:cNvGraphicFramePr>
+            <a:graphic xmlns:a="http://schemas.openxmlformats.org/drawingml/2006/main">
+              <a:graphicData uri="http://schemas.openxmlformats.org/drawingml/2006/picture">
+                <pic:pic xmlns:pic="http://schemas.openxmlformats.org/drawingml/2006/picture">
+                  <pic:nvPicPr>
+                    <pic:cNvPr id="0" name="Picture 1" descr="C:\Users\conor\AppData\Local\Microsoft\Windows\INetCache\Content.MSO\7972480C.tmp"/>
+                    <pic:cNvPicPr>
+                      <a:picLocks noChangeAspect="1" noChangeArrowheads="1"/>
+                    </pic:cNvPicPr>
+                  </pic:nvPicPr>
+                  <pic:blipFill>
+                    <a:blip r:embed="rId6">
+                      <a:extLst>
+                        <a:ext uri="{28A0092B-C50C-407E-A947-70E740481C1C}">
+                          <a14:useLocalDpi xmlns:a14="http://schemas.microsoft.com/office/drawing/2010/main" val="0"/>
+                        </a:ext>
+                      </a:extLst>
+                    </a:blip>
+                    <a:srcRect/>
+                    <a:stretch>
+                      <a:fillRect/>
+                    </a:stretch>
+                  </pic:blipFill>
+                  <pic:spPr bwMode="auto">
+                    <a:xfrm>
+                      <a:off x="0" y="0"/>
+                      <a:ext cx="4687570" cy="3414395"/>
+                    </a:xfrm>
+                    <a:prstGeom prst="rect">
+                      <a:avLst/>
+                    </a:prstGeom>
+                    <a:noFill/>
+                    <a:ln>
+                      <a:noFill/>
+                    </a:ln>
+                  </pic:spPr>
+                </pic:pic>
+              </a:graphicData>
+            </a:graphic>
+          </wp:inline>
+        </w:drawing>
+      </w:r>
+    </w:p>
+    <w:p/>
+    <w:p>
+      <w:r>
+        <w:rPr>
+          <w:noProof/>
+        </w:rPr>
+        <w:lastRenderedPageBreak/>
+        <w:drawing>
+          <wp:inline distT="0" distB="0" distL="0" distR="0" wp14:anchorId="55A9B674" wp14:editId="79EA89EA">
+            <wp:extent cx="4763135" cy="3414395"/>
+            <wp:effectExtent l="0" t="0" r="0" b="0"/>
+            <wp:docPr id="13" name="Picture 13" descr="C:\Users\conor\AppData\Local\Microsoft\Windows\INetCache\Content.MSO\599005E6.tmp"/>
+            <wp:cNvGraphicFramePr>
+              <a:graphicFrameLocks xmlns:a="http://schemas.openxmlformats.org/drawingml/2006/main" noChangeAspect="1"/>
+            </wp:cNvGraphicFramePr>
+            <a:graphic xmlns:a="http://schemas.openxmlformats.org/drawingml/2006/main">
+              <a:graphicData uri="http://schemas.openxmlformats.org/drawingml/2006/picture">
+                <pic:pic xmlns:pic="http://schemas.openxmlformats.org/drawingml/2006/picture">
+                  <pic:nvPicPr>
+                    <pic:cNvPr id="0" name="Picture 7" descr="C:\Users\conor\AppData\Local\Microsoft\Windows\INetCache\Content.MSO\599005E6.tmp"/>
+                    <pic:cNvPicPr>
+                      <a:picLocks noChangeAspect="1" noChangeArrowheads="1"/>
+                    </pic:cNvPicPr>
+                  </pic:nvPicPr>
+                  <pic:blipFill>
+                    <a:blip r:embed="rId7">
+                      <a:extLst>
+                        <a:ext uri="{28A0092B-C50C-407E-A947-70E740481C1C}">
+                          <a14:useLocalDpi xmlns:a14="http://schemas.microsoft.com/office/drawing/2010/main" val="0"/>
+                        </a:ext>
+                      </a:extLst>
+                    </a:blip>
+                    <a:srcRect/>
+                    <a:stretch>
+                      <a:fillRect/>
+                    </a:stretch>
+                  </pic:blipFill>
+                  <pic:spPr bwMode="auto">
+                    <a:xfrm>
+                      <a:off x="0" y="0"/>
+                      <a:ext cx="4763135" cy="3414395"/>
+                    </a:xfrm>
+                    <a:prstGeom prst="rect">
+                      <a:avLst/>
+                    </a:prstGeom>
+                    <a:noFill/>
+                    <a:ln>
+                      <a:noFill/>
+                    </a:ln>
+                  </pic:spPr>
+                </pic:pic>
+              </a:graphicData>
+            </a:graphic>
+          </wp:inline>
+        </w:drawing>
+      </w:r>
+    </w:p>
+    <w:p>
+      <w:r>
+        <w:rPr>
+          <w:noProof/>
+        </w:rPr>
+        <w:drawing>
+          <wp:inline distT="0" distB="0" distL="0" distR="0" wp14:anchorId="7865E36B" wp14:editId="6D7DC477">
+            <wp:extent cx="4583430" cy="3414395"/>
+            <wp:effectExtent l="0" t="0" r="7620" b="0"/>
+            <wp:docPr id="11" name="Picture 11" descr="C:\Users\conor\AppData\Local\Microsoft\Windows\INetCache\Content.MSO\150F45FA.tmp"/>
+            <wp:cNvGraphicFramePr>
+              <a:graphicFrameLocks xmlns:a="http://schemas.openxmlformats.org/drawingml/2006/main" noChangeAspect="1"/>
+            </wp:cNvGraphicFramePr>
+            <a:graphic xmlns:a="http://schemas.openxmlformats.org/drawingml/2006/main">
+              <a:graphicData uri="http://schemas.openxmlformats.org/drawingml/2006/picture">
+                <pic:pic xmlns:pic="http://schemas.openxmlformats.org/drawingml/2006/picture">
+                  <pic:nvPicPr>
+                    <pic:cNvPr id="0" name="Picture 3" descr="C:\Users\conor\AppData\Local\Microsoft\Windows\INetCache\Content.MSO\150F45FA.tmp"/>
+                    <pic:cNvPicPr>
+                      <a:picLocks noChangeAspect="1" noChangeArrowheads="1"/>
+                    </pic:cNvPicPr>
+                  </pic:nvPicPr>
+                  <pic:blipFill>
+                    <a:blip r:embed="rId8">
+                      <a:extLst>
+                        <a:ext uri="{28A0092B-C50C-407E-A947-70E740481C1C}">
+                          <a14:useLocalDpi xmlns:a14="http://schemas.microsoft.com/office/drawing/2010/main" val="0"/>
+                        </a:ext>
+                      </a:extLst>
+                    </a:blip>
+                    <a:srcRect/>
+                    <a:stretch>
+                      <a:fillRect/>
+                    </a:stretch>
+                  </pic:blipFill>
+                  <pic:spPr bwMode="auto">
+                    <a:xfrm>
+                      <a:off x="0" y="0"/>
+                      <a:ext cx="4583430" cy="3414395"/>
+                    </a:xfrm>
+                    <a:prstGeom prst="rect">
+                      <a:avLst/>
+                    </a:prstGeom>
+                    <a:noFill/>
+                    <a:ln>
+                      <a:noFill/>
+                    </a:ln>
+                  </pic:spPr>
+                </pic:pic>
+              </a:graphicData>
+            </a:graphic>
+          </wp:inline>
+        </w:drawing>
+      </w:r>
+    </w:p>
+    <w:p>
+      <w:r>
+        <w:rPr>
+          <w:noProof/>
+        </w:rPr>
+        <w:lastRenderedPageBreak/>
+        <w:drawing>
+          <wp:inline distT="0" distB="0" distL="0" distR="0" wp14:anchorId="4143E5D7" wp14:editId="7DD47C7A">
+            <wp:extent cx="4711065" cy="3414395"/>
+            <wp:effectExtent l="0" t="0" r="0" b="0"/>
+            <wp:docPr id="14" name="Picture 14" descr="C:\Users\conor\AppData\Local\Microsoft\Windows\INetCache\Content.MSO\D69BF2E4.tmp"/>
+            <wp:cNvGraphicFramePr>
+              <a:graphicFrameLocks xmlns:a="http://schemas.openxmlformats.org/drawingml/2006/main" noChangeAspect="1"/>
+            </wp:cNvGraphicFramePr>
+            <a:graphic xmlns:a="http://schemas.openxmlformats.org/drawingml/2006/main">
+              <a:graphicData uri="http://schemas.openxmlformats.org/drawingml/2006/picture">
+                <pic:pic xmlns:pic="http://schemas.openxmlformats.org/drawingml/2006/picture">
+                  <pic:nvPicPr>
+                    <pic:cNvPr id="0" name="Picture 9" descr="C:\Users\conor\AppData\Local\Microsoft\Windows\INetCache\Content.MSO\D69BF2E4.tmp"/>
+                    <pic:cNvPicPr>
+                      <a:picLocks noChangeAspect="1" noChangeArrowheads="1"/>
+                    </pic:cNvPicPr>
+                  </pic:nvPicPr>
+                  <pic:blipFill>
+                    <a:blip r:embed="rId9">
+                      <a:extLst>
+                        <a:ext uri="{28A0092B-C50C-407E-A947-70E740481C1C}">
+                          <a14:useLocalDpi xmlns:a14="http://schemas.microsoft.com/office/drawing/2010/main" val="0"/>
+                        </a:ext>
+                      </a:extLst>
+                    </a:blip>
+                    <a:srcRect/>
+                    <a:stretch>
+                      <a:fillRect/>
+                    </a:stretch>
+                  </pic:blipFill>
+                  <pic:spPr bwMode="auto">
+                    <a:xfrm>
+                      <a:off x="0" y="0"/>
+                      <a:ext cx="4711065" cy="3414395"/>
+                    </a:xfrm>
+                    <a:prstGeom prst="rect">
+                      <a:avLst/>
+                    </a:prstGeom>
+                    <a:noFill/>
+                    <a:ln>
+                      <a:noFill/>
+                    </a:ln>
+                  </pic:spPr>
+                </pic:pic>
+              </a:graphicData>
+            </a:graphic>
+          </wp:inline>
+        </w:drawing>
+      </w:r>
+    </w:p>
+    <w:p>
+      <w:r>
+        <w:rPr>
+          <w:noProof/>
+        </w:rPr>
+        <w:drawing>
+          <wp:inline distT="0" distB="0" distL="0" distR="0" wp14:anchorId="2DC40221" wp14:editId="1021DC49">
+            <wp:extent cx="4954270" cy="3414395"/>
+            <wp:effectExtent l="0" t="0" r="0" b="0"/>
+            <wp:docPr id="15" name="Picture 15" descr="C:\Users\conor\AppData\Local\Microsoft\Windows\INetCache\Content.MSO\5636AE92.tmp"/>
+            <wp:cNvGraphicFramePr>
+              <a:graphicFrameLocks xmlns:a="http://schemas.openxmlformats.org/drawingml/2006/main" noChangeAspect="1"/>
+            </wp:cNvGraphicFramePr>
+            <a:graphic xmlns:a="http://schemas.openxmlformats.org/drawingml/2006/main">
+              <a:graphicData uri="http://schemas.openxmlformats.org/drawingml/2006/picture">
+                <pic:pic xmlns:pic="http://schemas.openxmlformats.org/drawingml/2006/picture">
+                  <pic:nvPicPr>
+                    <pic:cNvPr id="0" name="Picture 11" descr="C:\Users\conor\AppData\Local\Microsoft\Windows\INetCache\Content.MSO\5636AE92.tmp"/>
+                    <pic:cNvPicPr>
+                      <a:picLocks noChangeAspect="1" noChangeArrowheads="1"/>
+                    </pic:cNvPicPr>
+                  </pic:nvPicPr>
+                  <pic:blipFill>
+                    <a:blip r:embed="rId10">
+                      <a:extLst>
+                        <a:ext uri="{28A0092B-C50C-407E-A947-70E740481C1C}">
+                          <a14:useLocalDpi xmlns:a14="http://schemas.microsoft.com/office/drawing/2010/main" val="0"/>
+                        </a:ext>
+                      </a:extLst>
+                    </a:blip>
+                    <a:srcRect/>
+                    <a:stretch>
+                      <a:fillRect/>
+                    </a:stretch>
+                  </pic:blipFill>
+                  <pic:spPr bwMode="auto">
+                    <a:xfrm>
+                      <a:off x="0" y="0"/>
+                      <a:ext cx="4954270" cy="3414395"/>
+                    </a:xfrm>
+                    <a:prstGeom prst="rect">
+                      <a:avLst/>
+                    </a:prstGeom>
+                    <a:noFill/>
+                    <a:ln>
+                      <a:noFill/>
+                    </a:ln>
+                  </pic:spPr>
+                </pic:pic>
+              </a:graphicData>
+            </a:graphic>
+          </wp:inline>
+        </w:drawing>
+      </w:r>
+    </w:p>
+    <w:p/>
     <w:p>
       <w:pPr>
         <w:pStyle w:val="Heading2"/>
@@ -1459,7 +3159,7 @@
                     </pic:cNvPicPr>
                   </pic:nvPicPr>
                   <pic:blipFill>
-                    <a:blip r:embed="rId6">
+                    <a:blip r:embed="rId11">
                       <a:extLst>
                         <a:ext uri="{28A0092B-C50C-407E-A947-70E740481C1C}">
                           <a14:useLocalDpi xmlns:a14="http://schemas.microsoft.com/office/drawing/2010/main" val="0"/>
@@ -1519,7 +3219,7 @@
                     </pic:cNvPicPr>
                   </pic:nvPicPr>
                   <pic:blipFill>
-                    <a:blip r:embed="rId7">
+                    <a:blip r:embed="rId12">
                       <a:extLst>
                         <a:ext uri="{28A0092B-C50C-407E-A947-70E740481C1C}">
                           <a14:useLocalDpi xmlns:a14="http://schemas.microsoft.com/office/drawing/2010/main" val="0"/>
@@ -1587,7 +3287,7 @@
                     </pic:cNvPicPr>
                   </pic:nvPicPr>
                   <pic:blipFill>
-                    <a:blip r:embed="rId8">
+                    <a:blip r:embed="rId13">
                       <a:extLst>
                         <a:ext uri="{28A0092B-C50C-407E-A947-70E740481C1C}">
                           <a14:useLocalDpi xmlns:a14="http://schemas.microsoft.com/office/drawing/2010/main" val="0"/>
@@ -1650,7 +3350,7 @@
                     </pic:cNvPicPr>
                   </pic:nvPicPr>
                   <pic:blipFill>
-                    <a:blip r:embed="rId9">
+                    <a:blip r:embed="rId14">
                       <a:extLst>
                         <a:ext uri="{28A0092B-C50C-407E-A947-70E740481C1C}">
                           <a14:useLocalDpi xmlns:a14="http://schemas.microsoft.com/office/drawing/2010/main" val="0"/>
@@ -1727,7 +3427,7 @@
                     </pic:cNvPicPr>
                   </pic:nvPicPr>
                   <pic:blipFill>
-                    <a:blip r:embed="rId10">
+                    <a:blip r:embed="rId15">
                       <a:extLst>
                         <a:ext uri="{28A0092B-C50C-407E-A947-70E740481C1C}">
                           <a14:useLocalDpi xmlns:a14="http://schemas.microsoft.com/office/drawing/2010/main" val="0"/>
@@ -1801,7 +3501,7 @@
                     </pic:cNvPicPr>
                   </pic:nvPicPr>
                   <pic:blipFill>
-                    <a:blip r:embed="rId11">
+                    <a:blip r:embed="rId16">
                       <a:extLst>
                         <a:ext uri="{28A0092B-C50C-407E-A947-70E740481C1C}">
                           <a14:useLocalDpi xmlns:a14="http://schemas.microsoft.com/office/drawing/2010/main" val="0"/>
@@ -1876,7 +3576,7 @@
                     </pic:cNvPicPr>
                   </pic:nvPicPr>
                   <pic:blipFill>
-                    <a:blip r:embed="rId12">
+                    <a:blip r:embed="rId17">
                       <a:extLst>
                         <a:ext uri="{28A0092B-C50C-407E-A947-70E740481C1C}">
                           <a14:useLocalDpi xmlns:a14="http://schemas.microsoft.com/office/drawing/2010/main" val="0"/>
@@ -1923,7 +3623,481 @@
         <w:pStyle w:val="Heading2"/>
       </w:pPr>
       <w:r>
+        <w:t>Feature by Feature Analysis:</w:t>
+      </w:r>
+    </w:p>
+    <w:p>
+      <w:r>
+        <w:t>D</w:t>
+      </w:r>
+      <w:r>
+        <w:t>ate Time</w:t>
+      </w:r>
+    </w:p>
+    <w:p>
+      <w:r>
+        <w:t xml:space="preserve"> General: </w:t>
+      </w:r>
+      <w:proofErr w:type="spellStart"/>
+      <w:r>
+        <w:t>publishedAt</w:t>
+      </w:r>
+      <w:bookmarkStart w:id="0" w:name="_GoBack"/>
+      <w:bookmarkEnd w:id="0"/>
+      <w:proofErr w:type="spellEnd"/>
+    </w:p>
+    <w:p>
+      <w:r>
+        <w:t xml:space="preserve"> Friday (</w:t>
+      </w:r>
+      <w:proofErr w:type="spellStart"/>
+      <w:r>
+        <w:t>is_friday</w:t>
+      </w:r>
+      <w:proofErr w:type="spellEnd"/>
+      <w:r>
+        <w:t>)</w:t>
+      </w:r>
+    </w:p>
+    <w:p>
+      <w:r>
+        <w:t xml:space="preserve"> Is weekend (</w:t>
+      </w:r>
+      <w:proofErr w:type="spellStart"/>
+      <w:r>
+        <w:t>is_weekend</w:t>
+      </w:r>
+      <w:proofErr w:type="spellEnd"/>
+      <w:r>
+        <w:t>)</w:t>
+      </w:r>
+    </w:p>
+    <w:p>
+      <w:r>
+        <w:t xml:space="preserve"> week number (week)</w:t>
+      </w:r>
+    </w:p>
+    <w:p>
+      <w:r>
         <w:lastRenderedPageBreak/>
+        <w:t xml:space="preserve"> Month day (</w:t>
+      </w:r>
+      <w:proofErr w:type="spellStart"/>
+      <w:r>
+        <w:t>month_day</w:t>
+      </w:r>
+      <w:proofErr w:type="spellEnd"/>
+      <w:r>
+        <w:t>)</w:t>
+      </w:r>
+    </w:p>
+    <w:p>
+      <w:r>
+        <w:t xml:space="preserve"> Month (month)</w:t>
+      </w:r>
+    </w:p>
+    <w:p>
+      <w:r>
+        <w:t xml:space="preserve"> </w:t>
+      </w:r>
+      <w:proofErr w:type="gramStart"/>
+      <w:r>
+        <w:t>2 digit</w:t>
+      </w:r>
+      <w:proofErr w:type="gramEnd"/>
+      <w:r>
+        <w:t xml:space="preserve"> year number (year)</w:t>
+      </w:r>
+    </w:p>
+    <w:p/>
+    <w:p>
+      <w:r>
+        <w:t xml:space="preserve"> Ignoring overall day count - possible overfit to search algorithm</w:t>
+      </w:r>
+    </w:p>
+    <w:p/>
+    <w:p>
+      <w:r>
+        <w:t>Description</w:t>
+      </w:r>
+    </w:p>
+    <w:p>
+      <w:r>
+        <w:t xml:space="preserve"> Sentiment (</w:t>
+      </w:r>
+      <w:proofErr w:type="spellStart"/>
+      <w:r>
+        <w:t>description_sentiment</w:t>
+      </w:r>
+      <w:proofErr w:type="spellEnd"/>
+      <w:r>
+        <w:t>)</w:t>
+      </w:r>
+    </w:p>
+    <w:p>
+      <w:r>
+        <w:t xml:space="preserve"> Overall word count (</w:t>
+      </w:r>
+      <w:proofErr w:type="spellStart"/>
+      <w:r>
+        <w:t>description_wordcount</w:t>
+      </w:r>
+      <w:proofErr w:type="spellEnd"/>
+      <w:r>
+        <w:t>)</w:t>
+      </w:r>
+    </w:p>
+    <w:p>
+      <w:r>
+        <w:t xml:space="preserve"> CVEC (./data/</w:t>
+      </w:r>
+      <w:proofErr w:type="spellStart"/>
+      <w:r>
+        <w:t>engineered_data</w:t>
+      </w:r>
+      <w:proofErr w:type="spellEnd"/>
+      <w:r>
+        <w:t>/description_wordvec.csv)</w:t>
+      </w:r>
+    </w:p>
+    <w:p/>
+    <w:p/>
+    <w:p>
+      <w:r>
+        <w:t>Tags</w:t>
+      </w:r>
+    </w:p>
+    <w:p>
+      <w:r>
+        <w:t xml:space="preserve"> Sentiment (</w:t>
+      </w:r>
+      <w:proofErr w:type="spellStart"/>
+      <w:r>
+        <w:t>tags_sentiment</w:t>
+      </w:r>
+      <w:proofErr w:type="spellEnd"/>
+      <w:r>
+        <w:t>)</w:t>
+      </w:r>
+    </w:p>
+    <w:p>
+      <w:r>
+        <w:t xml:space="preserve"> Num tags (</w:t>
+      </w:r>
+      <w:proofErr w:type="spellStart"/>
+      <w:r>
+        <w:t>tags_wordcount</w:t>
+      </w:r>
+      <w:proofErr w:type="spellEnd"/>
+      <w:r>
+        <w:t>)</w:t>
+      </w:r>
+    </w:p>
+    <w:p>
+      <w:r>
+        <w:t xml:space="preserve"> CVEC (./data/</w:t>
+      </w:r>
+      <w:proofErr w:type="spellStart"/>
+      <w:r>
+        <w:t>engineered_data</w:t>
+      </w:r>
+      <w:proofErr w:type="spellEnd"/>
+      <w:r>
+        <w:t>/tag_wordvec.csv)</w:t>
+      </w:r>
+    </w:p>
+    <w:p/>
+    <w:p>
+      <w:r>
+        <w:t>Title</w:t>
+      </w:r>
+    </w:p>
+    <w:p>
+      <w:r>
+        <w:t xml:space="preserve"> Sentiment (</w:t>
+      </w:r>
+      <w:proofErr w:type="spellStart"/>
+      <w:r>
+        <w:t>title_sentiment</w:t>
+      </w:r>
+      <w:proofErr w:type="spellEnd"/>
+      <w:r>
+        <w:t>)</w:t>
+      </w:r>
+    </w:p>
+    <w:p>
+      <w:r>
+        <w:t xml:space="preserve"> Word count (</w:t>
+      </w:r>
+      <w:proofErr w:type="spellStart"/>
+      <w:r>
+        <w:t>title_wordcount</w:t>
+      </w:r>
+      <w:proofErr w:type="spellEnd"/>
+      <w:r>
+        <w:t>)</w:t>
+      </w:r>
+    </w:p>
+    <w:p>
+      <w:r>
+        <w:t xml:space="preserve"> feat / ft. (</w:t>
+      </w:r>
+      <w:proofErr w:type="spellStart"/>
+      <w:r>
+        <w:t>title_featuring</w:t>
+      </w:r>
+      <w:proofErr w:type="spellEnd"/>
+      <w:r>
+        <w:t>)</w:t>
+      </w:r>
+    </w:p>
+    <w:p>
+      <w:r>
+        <w:t xml:space="preserve"> Letter Count (intitle_ + </w:t>
+      </w:r>
+      <w:proofErr w:type="spellStart"/>
+      <w:proofErr w:type="gramStart"/>
+      <w:r>
+        <w:t>a,b</w:t>
+      </w:r>
+      <w:proofErr w:type="gramEnd"/>
+      <w:r>
+        <w:t>,c</w:t>
+      </w:r>
+      <w:proofErr w:type="spellEnd"/>
+      <w:r>
+        <w:t>,...)</w:t>
+      </w:r>
+    </w:p>
+    <w:p>
+      <w:r>
+        <w:t xml:space="preserve"> String length (</w:t>
+      </w:r>
+      <w:proofErr w:type="spellStart"/>
+      <w:r>
+        <w:t>title_length</w:t>
+      </w:r>
+      <w:proofErr w:type="spellEnd"/>
+      <w:r>
+        <w:t>)</w:t>
+      </w:r>
+    </w:p>
+    <w:p>
+      <w:r>
+        <w:t xml:space="preserve"> Which letters</w:t>
+      </w:r>
+    </w:p>
+    <w:p>
+      <w:r>
+        <w:t xml:space="preserve"> Length  </w:t>
+      </w:r>
+    </w:p>
+    <w:p>
+      <w:r>
+        <w:t xml:space="preserve"> CVEC (./data/</w:t>
+      </w:r>
+      <w:proofErr w:type="spellStart"/>
+      <w:r>
+        <w:t>engineered_data</w:t>
+      </w:r>
+      <w:proofErr w:type="spellEnd"/>
+      <w:r>
+        <w:t>/title_wordvec.csv)</w:t>
+      </w:r>
+    </w:p>
+    <w:p/>
+    <w:p>
+      <w:r>
+        <w:t>Ratios</w:t>
+      </w:r>
+    </w:p>
+    <w:p>
+      <w:r>
+        <w:t xml:space="preserve"> likes / views (</w:t>
+      </w:r>
+      <w:proofErr w:type="spellStart"/>
+      <w:r>
+        <w:t>lv_ratio</w:t>
+      </w:r>
+      <w:proofErr w:type="spellEnd"/>
+      <w:r>
+        <w:t>)</w:t>
+      </w:r>
+    </w:p>
+    <w:p>
+      <w:r>
+        <w:lastRenderedPageBreak/>
+        <w:t xml:space="preserve"> comments / view (</w:t>
+      </w:r>
+      <w:proofErr w:type="spellStart"/>
+      <w:r>
+        <w:t>comment_view_ratio</w:t>
+      </w:r>
+      <w:proofErr w:type="spellEnd"/>
+      <w:r>
+        <w:t>)</w:t>
+      </w:r>
+    </w:p>
+    <w:p>
+      <w:r>
+        <w:t xml:space="preserve"> likes / dislikes (</w:t>
+      </w:r>
+      <w:proofErr w:type="spellStart"/>
+      <w:r>
+        <w:t>like_dislike_ratio</w:t>
+      </w:r>
+      <w:proofErr w:type="spellEnd"/>
+      <w:r>
+        <w:t>)</w:t>
+      </w:r>
+    </w:p>
+    <w:p/>
+    <w:p>
+      <w:r>
+        <w:t>Measures (includes log)</w:t>
+      </w:r>
+    </w:p>
+    <w:p>
+      <w:r>
+        <w:t xml:space="preserve"> </w:t>
+      </w:r>
+      <w:proofErr w:type="spellStart"/>
+      <w:r>
+        <w:t>commentCount</w:t>
+      </w:r>
+      <w:proofErr w:type="spellEnd"/>
+    </w:p>
+    <w:p>
+      <w:r>
+        <w:t xml:space="preserve"> </w:t>
+      </w:r>
+      <w:proofErr w:type="spellStart"/>
+      <w:r>
+        <w:t>dislikeCount</w:t>
+      </w:r>
+      <w:proofErr w:type="spellEnd"/>
+      <w:r>
+        <w:t xml:space="preserve"> </w:t>
+      </w:r>
+    </w:p>
+    <w:p>
+      <w:r>
+        <w:t xml:space="preserve"> </w:t>
+      </w:r>
+      <w:proofErr w:type="spellStart"/>
+      <w:r>
+        <w:t>favoriteCount</w:t>
+      </w:r>
+      <w:proofErr w:type="spellEnd"/>
+      <w:r>
+        <w:t xml:space="preserve"> </w:t>
+      </w:r>
+    </w:p>
+    <w:p>
+      <w:r>
+        <w:t xml:space="preserve"> </w:t>
+      </w:r>
+      <w:proofErr w:type="spellStart"/>
+      <w:r>
+        <w:t>likeCount</w:t>
+      </w:r>
+      <w:proofErr w:type="spellEnd"/>
+      <w:r>
+        <w:t xml:space="preserve">: </w:t>
+      </w:r>
+    </w:p>
+    <w:p>
+      <w:r>
+        <w:t xml:space="preserve"> </w:t>
+      </w:r>
+      <w:proofErr w:type="spellStart"/>
+      <w:r>
+        <w:t>viewCount</w:t>
+      </w:r>
+      <w:proofErr w:type="spellEnd"/>
+      <w:r>
+        <w:t xml:space="preserve">: </w:t>
+      </w:r>
+      <w:proofErr w:type="spellStart"/>
+      <w:r>
+        <w:t>view_log</w:t>
+      </w:r>
+      <w:proofErr w:type="spellEnd"/>
+    </w:p>
+    <w:p/>
+    <w:p>
+      <w:r>
+        <w:t>Other</w:t>
+      </w:r>
+    </w:p>
+    <w:p>
+      <w:r>
+        <w:t xml:space="preserve"> Has content rating restriction (</w:t>
+      </w:r>
+      <w:proofErr w:type="spellStart"/>
+      <w:r>
+        <w:t>contentRating</w:t>
+      </w:r>
+      <w:proofErr w:type="spellEnd"/>
+      <w:r>
+        <w:t>)</w:t>
+      </w:r>
+    </w:p>
+    <w:p>
+      <w:r>
+        <w:t xml:space="preserve"> Has any region Restriction (</w:t>
+      </w:r>
+      <w:proofErr w:type="spellStart"/>
+      <w:proofErr w:type="gramStart"/>
+      <w:r>
+        <w:t>regionRestriction</w:t>
+      </w:r>
+      <w:proofErr w:type="spellEnd"/>
+      <w:r>
+        <w:t>)</w:t>
+      </w:r>
+      <w:proofErr w:type="gramEnd"/>
+    </w:p>
+    <w:p>
+      <w:r>
+        <w:t xml:space="preserve"> Has captioned text (caption)</w:t>
+      </w:r>
+    </w:p>
+    <w:p>
+      <w:r>
+        <w:t xml:space="preserve"> Content has approved license (</w:t>
+      </w:r>
+      <w:proofErr w:type="spellStart"/>
+      <w:r>
+        <w:t>licensedContent</w:t>
+      </w:r>
+      <w:proofErr w:type="spellEnd"/>
+      <w:r>
+        <w:t>)</w:t>
+      </w:r>
+    </w:p>
+    <w:p>
+      <w:r>
+        <w:t xml:space="preserve"> Duration of video (duration)</w:t>
+      </w:r>
+    </w:p>
+    <w:p>
+      <w:r>
+        <w:t xml:space="preserve"> High definition 1 or std (0) (definition)</w:t>
+      </w:r>
+    </w:p>
+    <w:p/>
+    <w:p/>
+    <w:p>
+      <w:pPr>
+        <w:pStyle w:val="Heading2"/>
+      </w:pPr>
+    </w:p>
+    <w:p>
+      <w:pPr>
+        <w:pStyle w:val="Heading2"/>
+      </w:pPr>
+      <w:r>
         <w:t>After feature engineering</w:t>
       </w:r>
     </w:p>
@@ -1950,7 +4124,7 @@
                     </pic:cNvPicPr>
                   </pic:nvPicPr>
                   <pic:blipFill>
-                    <a:blip r:embed="rId13">
+                    <a:blip r:embed="rId18">
                       <a:extLst>
                         <a:ext uri="{28A0092B-C50C-407E-A947-70E740481C1C}">
                           <a14:useLocalDpi xmlns:a14="http://schemas.microsoft.com/office/drawing/2010/main" val="0"/>

</xml_diff>

<commit_message>
added folder layout descrption
</commit_message>
<xml_diff>
--- a/Notes.docx
+++ b/Notes.docx
@@ -2,6 +2,40 @@
 <file path=word/document.xml><?xml version="1.0" encoding="utf-8"?>
 <w:document xmlns:wpc="http://schemas.microsoft.com/office/word/2010/wordprocessingCanvas" xmlns:cx="http://schemas.microsoft.com/office/drawing/2014/chartex" xmlns:cx1="http://schemas.microsoft.com/office/drawing/2015/9/8/chartex" xmlns:cx2="http://schemas.microsoft.com/office/drawing/2015/10/21/chartex" xmlns:cx3="http://schemas.microsoft.com/office/drawing/2016/5/9/chartex" xmlns:cx4="http://schemas.microsoft.com/office/drawing/2016/5/10/chartex" xmlns:cx5="http://schemas.microsoft.com/office/drawing/2016/5/11/chartex" xmlns:cx6="http://schemas.microsoft.com/office/drawing/2016/5/12/chartex" xmlns:cx7="http://schemas.microsoft.com/office/drawing/2016/5/13/chartex" xmlns:cx8="http://schemas.microsoft.com/office/drawing/2016/5/14/chartex" xmlns:mc="http://schemas.openxmlformats.org/markup-compatibility/2006" xmlns:aink="http://schemas.microsoft.com/office/drawing/2016/ink" xmlns:am3d="http://schemas.microsoft.com/office/drawing/2017/model3d" xmlns:o="urn:schemas-microsoft-com:office:office" xmlns:r="http://schemas.openxmlformats.org/officeDocument/2006/relationships" xmlns:m="http://schemas.openxmlformats.org/officeDocument/2006/math" xmlns:v="urn:schemas-microsoft-com:vml" xmlns:wp14="http://schemas.microsoft.com/office/word/2010/wordprocessingDrawing" xmlns:wp="http://schemas.openxmlformats.org/drawingml/2006/wordprocessingDrawing" xmlns:w10="urn:schemas-microsoft-com:office:word" xmlns:w="http://schemas.openxmlformats.org/wordprocessingml/2006/main" xmlns:w14="http://schemas.microsoft.com/office/word/2010/wordml" xmlns:w15="http://schemas.microsoft.com/office/word/2012/wordml" xmlns:w16cid="http://schemas.microsoft.com/office/word/2016/wordml/cid" xmlns:w16se="http://schemas.microsoft.com/office/word/2015/wordml/symex" xmlns:wpg="http://schemas.microsoft.com/office/word/2010/wordprocessingGroup" xmlns:wpi="http://schemas.microsoft.com/office/word/2010/wordprocessingInk" xmlns:wne="http://schemas.microsoft.com/office/word/2006/wordml" xmlns:wps="http://schemas.microsoft.com/office/word/2010/wordprocessingShape" mc:Ignorable="w14 w15 w16se w16cid wp14">
   <w:body>
+    <w:p>
+      <w:pPr>
+        <w:pStyle w:val="Heading1"/>
+      </w:pPr>
+      <w:r>
+        <w:t>Notes</w:t>
+      </w:r>
+    </w:p>
+    <w:p>
+      <w:pPr>
+        <w:pStyle w:val="ListParagraph"/>
+        <w:numPr>
+          <w:ilvl w:val="0"/>
+          <w:numId w:val="5"/>
+        </w:numPr>
+      </w:pPr>
+      <w:r>
+        <w:t xml:space="preserve">Add one model </w:t>
+      </w:r>
+      <w:r>
+        <w:t>including</w:t>
+      </w:r>
+      <w:r>
+        <w:t xml:space="preserve"> </w:t>
+      </w:r>
+      <w:r>
+        <w:t>ratios</w:t>
+      </w:r>
+      <w:r>
+        <w:t>, and one model only ratios for discussion</w:t>
+      </w:r>
+      <w:bookmarkStart w:id="0" w:name="_GoBack"/>
+      <w:bookmarkEnd w:id="0"/>
+    </w:p>
     <w:p>
       <w:pPr>
         <w:pStyle w:val="Heading1"/>
@@ -199,6 +233,7 @@
         <w:rPr>
           <w:noProof/>
         </w:rPr>
+        <w:lastRenderedPageBreak/>
         <w:drawing>
           <wp:inline distT="0" distB="0" distL="0" distR="0" wp14:anchorId="782AF97D" wp14:editId="5FA455ED">
             <wp:extent cx="4724400" cy="3263900"/>
@@ -251,7 +286,6 @@
     </w:p>
     <w:p>
       <w:r>
-        <w:lastRenderedPageBreak/>
         <w:t xml:space="preserve">Key: </w:t>
       </w:r>
     </w:p>
@@ -312,14 +346,36 @@
       <w:r>
         <w:t xml:space="preserve">Table </w:t>
       </w:r>
-      <w:fldSimple w:instr=" SEQ Table \* ARABIC ">
-        <w:r>
-          <w:rPr>
-            <w:noProof/>
-          </w:rPr>
-          <w:t>1</w:t>
-        </w:r>
-      </w:fldSimple>
+      <w:r>
+        <w:rPr>
+          <w:noProof/>
+        </w:rPr>
+        <w:fldChar w:fldCharType="begin"/>
+      </w:r>
+      <w:r>
+        <w:rPr>
+          <w:noProof/>
+        </w:rPr>
+        <w:instrText xml:space="preserve"> SEQ Table \* ARABIC </w:instrText>
+      </w:r>
+      <w:r>
+        <w:rPr>
+          <w:noProof/>
+        </w:rPr>
+        <w:fldChar w:fldCharType="separate"/>
+      </w:r>
+      <w:r>
+        <w:rPr>
+          <w:noProof/>
+        </w:rPr>
+        <w:t>1</w:t>
+      </w:r>
+      <w:r>
+        <w:rPr>
+          <w:noProof/>
+        </w:rPr>
+        <w:fldChar w:fldCharType="end"/>
+      </w:r>
       <w:r>
         <w:t>: Distribution Values</w:t>
       </w:r>
@@ -1019,14 +1075,36 @@
       <w:r>
         <w:t xml:space="preserve">Table </w:t>
       </w:r>
-      <w:fldSimple w:instr=" SEQ Table \* ARABIC ">
-        <w:r>
-          <w:rPr>
-            <w:noProof/>
-          </w:rPr>
-          <w:t>2</w:t>
-        </w:r>
-      </w:fldSimple>
+      <w:r>
+        <w:rPr>
+          <w:noProof/>
+        </w:rPr>
+        <w:fldChar w:fldCharType="begin"/>
+      </w:r>
+      <w:r>
+        <w:rPr>
+          <w:noProof/>
+        </w:rPr>
+        <w:instrText xml:space="preserve"> SEQ Table \* ARABIC </w:instrText>
+      </w:r>
+      <w:r>
+        <w:rPr>
+          <w:noProof/>
+        </w:rPr>
+        <w:fldChar w:fldCharType="separate"/>
+      </w:r>
+      <w:r>
+        <w:rPr>
+          <w:noProof/>
+        </w:rPr>
+        <w:t>2</w:t>
+      </w:r>
+      <w:r>
+        <w:rPr>
+          <w:noProof/>
+        </w:rPr>
+        <w:fldChar w:fldCharType="end"/>
+      </w:r>
       <w:r>
         <w:t>: Distribution Values (actual)</w:t>
       </w:r>
@@ -1721,6 +1799,7 @@
         <w:jc w:val="center"/>
       </w:pPr>
       <w:r>
+        <w:lastRenderedPageBreak/>
         <w:t xml:space="preserve">Table </w:t>
       </w:r>
       <w:r>
@@ -2745,89 +2824,86 @@
         <w:t xml:space="preserve"> search algorithm</w:t>
       </w:r>
       <w:r>
+        <w:t>, which touches on</w:t>
+      </w:r>
+      <w:r>
+        <w:t xml:space="preserve"> how this data was collected. I searched for each individual letter of the alphabet, then returned results by relevance. Nothing is relevant to the letter ‘</w:t>
+      </w:r>
+      <w:r>
+        <w:t>d</w:t>
+      </w:r>
+      <w:proofErr w:type="gramStart"/>
+      <w:r>
+        <w:t>’</w:t>
+      </w:r>
+      <w:r>
         <w:t xml:space="preserve">, </w:t>
       </w:r>
       <w:r>
+        <w:t xml:space="preserve"> </w:t>
+      </w:r>
+      <w:r>
+        <w:t>for</w:t>
+      </w:r>
+      <w:proofErr w:type="gramEnd"/>
+      <w:r>
+        <w:t xml:space="preserve"> example, s</w:t>
+      </w:r>
+      <w:r>
+        <w:t xml:space="preserve">o my guess is that </w:t>
+      </w:r>
+      <w:r>
+        <w:t>view count is about 5,000 times more important than everything else is the search algorithm</w:t>
+      </w:r>
+      <w:r>
+        <w:t xml:space="preserve"> (ratio of mode views to bump height views)</w:t>
+      </w:r>
+      <w:r>
+        <w:t xml:space="preserve">. </w:t>
+      </w:r>
+      <w:r>
+        <w:t xml:space="preserve"> </w:t>
+      </w:r>
+    </w:p>
+    <w:p>
+      <w:r>
+        <w:t xml:space="preserve">I also suspect that what this means is there are </w:t>
+      </w:r>
+      <w:proofErr w:type="gramStart"/>
+      <w:r>
+        <w:t>actually two</w:t>
+      </w:r>
+      <w:proofErr w:type="gramEnd"/>
+      <w:r>
+        <w:t xml:space="preserve"> different </w:t>
+      </w:r>
+      <w:r>
+        <w:t>sets of data in this set which could possibly throw off the analysis. This strongly suggests setting some threshold - e.g.</w:t>
+      </w:r>
+      <w:r>
+        <w:t xml:space="preserve"> </w:t>
+      </w:r>
+      <w:r>
+        <w:t xml:space="preserve">log of views greater than </w:t>
+      </w:r>
+      <w:r>
+        <w:t xml:space="preserve">4.1 - at which to perform the analysis. </w:t>
+      </w:r>
+    </w:p>
+    <w:p>
+      <w:r>
+        <w:t xml:space="preserve">I would love to know if the engagement features described here are time dependent, but for now I’m just going to have to </w:t>
+      </w:r>
+      <w:r>
+        <w:t xml:space="preserve">assume that people are disinterested in wildly popular videos from the outset. </w:t>
+      </w:r>
+    </w:p>
+    <w:p>
+      <w:pPr>
+        <w:pStyle w:val="Heading2"/>
+      </w:pPr>
+      <w:r>
         <w:lastRenderedPageBreak/>
-        <w:t>which touches on</w:t>
-      </w:r>
-      <w:r>
-        <w:t xml:space="preserve"> how this data was collected. I searched for each individual letter of the alphabet, then returned results by relevance. Nothing is relevant to the letter ‘</w:t>
-      </w:r>
-      <w:r>
-        <w:t>d</w:t>
-      </w:r>
-      <w:proofErr w:type="gramStart"/>
-      <w:r>
-        <w:t>’</w:t>
-      </w:r>
-      <w:r>
-        <w:t xml:space="preserve">, </w:t>
-      </w:r>
-      <w:r>
-        <w:t xml:space="preserve"> </w:t>
-      </w:r>
-      <w:r>
-        <w:t>for</w:t>
-      </w:r>
-      <w:proofErr w:type="gramEnd"/>
-      <w:r>
-        <w:t xml:space="preserve"> example, s</w:t>
-      </w:r>
-      <w:r>
-        <w:t xml:space="preserve">o my guess is that </w:t>
-      </w:r>
-      <w:r>
-        <w:t>view count is about 5,000 times more important than everything else is the search algorithm</w:t>
-      </w:r>
-      <w:r>
-        <w:t xml:space="preserve"> (ratio of mode views to bump height views)</w:t>
-      </w:r>
-      <w:r>
-        <w:t xml:space="preserve">. </w:t>
-      </w:r>
-      <w:r>
-        <w:t xml:space="preserve"> </w:t>
-      </w:r>
-    </w:p>
-    <w:p>
-      <w:r>
-        <w:t xml:space="preserve">I also suspect that what this means is there are </w:t>
-      </w:r>
-      <w:proofErr w:type="gramStart"/>
-      <w:r>
-        <w:t>actually two</w:t>
-      </w:r>
-      <w:proofErr w:type="gramEnd"/>
-      <w:r>
-        <w:t xml:space="preserve"> different </w:t>
-      </w:r>
-      <w:r>
-        <w:t>sets of data in this set which could possibly throw off the analysis. This strongly suggests setting some threshold - e.g.</w:t>
-      </w:r>
-      <w:r>
-        <w:t xml:space="preserve"> </w:t>
-      </w:r>
-      <w:r>
-        <w:t xml:space="preserve">log of views greater than </w:t>
-      </w:r>
-      <w:r>
-        <w:t xml:space="preserve">4.1 - at which to perform the analysis. </w:t>
-      </w:r>
-    </w:p>
-    <w:p>
-      <w:r>
-        <w:t xml:space="preserve">I would love to know if the engagement features described here are time dependent, but for now I’m just going to have to </w:t>
-      </w:r>
-      <w:r>
-        <w:t xml:space="preserve">assume that people are disinterested in wildly popular videos from the outset. </w:t>
-      </w:r>
-    </w:p>
-    <w:p>
-      <w:pPr>
-        <w:pStyle w:val="Heading2"/>
-      </w:pPr>
-      <w:r>
         <w:t>Engagement</w:t>
       </w:r>
     </w:p>
@@ -2892,7 +2968,6 @@
         <w:rPr>
           <w:noProof/>
         </w:rPr>
-        <w:lastRenderedPageBreak/>
         <w:drawing>
           <wp:inline distT="0" distB="0" distL="0" distR="0" wp14:anchorId="55A9B674" wp14:editId="79EA89EA">
             <wp:extent cx="4763135" cy="3414395"/>
@@ -2948,6 +3023,7 @@
         <w:rPr>
           <w:noProof/>
         </w:rPr>
+        <w:lastRenderedPageBreak/>
         <w:drawing>
           <wp:inline distT="0" distB="0" distL="0" distR="0" wp14:anchorId="7865E36B" wp14:editId="6D7DC477">
             <wp:extent cx="4583430" cy="3414395"/>
@@ -3003,7 +3079,6 @@
         <w:rPr>
           <w:noProof/>
         </w:rPr>
-        <w:lastRenderedPageBreak/>
         <w:drawing>
           <wp:inline distT="0" distB="0" distL="0" distR="0" wp14:anchorId="4143E5D7" wp14:editId="7DD47C7A">
             <wp:extent cx="4711065" cy="3414395"/>
@@ -3059,6 +3134,7 @@
         <w:rPr>
           <w:noProof/>
         </w:rPr>
+        <w:lastRenderedPageBreak/>
         <w:drawing>
           <wp:inline distT="0" distB="0" distL="0" distR="0" wp14:anchorId="2DC40221" wp14:editId="1021DC49">
             <wp:extent cx="4954270" cy="3414395"/>
@@ -3126,7 +3202,6 @@
     <w:p/>
     <w:p>
       <w:r>
-        <w:lastRenderedPageBreak/>
         <w:t xml:space="preserve">The importance of examining the right variable: </w:t>
       </w:r>
     </w:p>
@@ -3141,6 +3216,7 @@
         <w:rPr>
           <w:noProof/>
         </w:rPr>
+        <w:lastRenderedPageBreak/>
         <w:drawing>
           <wp:inline distT="0" distB="0" distL="0" distR="0" wp14:anchorId="67044001" wp14:editId="38120FD4">
             <wp:extent cx="4648200" cy="3225800"/>
@@ -3628,10 +3704,7 @@
     </w:p>
     <w:p>
       <w:r>
-        <w:t>D</w:t>
-      </w:r>
-      <w:r>
-        <w:t>ate Time</w:t>
+        <w:t>Date Time</w:t>
       </w:r>
     </w:p>
     <w:p>
@@ -3642,8 +3715,6 @@
       <w:r>
         <w:t>publishedAt</w:t>
       </w:r>
-      <w:bookmarkStart w:id="0" w:name="_GoBack"/>
-      <w:bookmarkEnd w:id="0"/>
       <w:proofErr w:type="spellEnd"/>
     </w:p>
     <w:p>
@@ -4329,6 +4400,118 @@
     </w:lvl>
   </w:abstractNum>
   <w:abstractNum w:abstractNumId="1" w15:restartNumberingAfterBreak="0">
+    <w:nsid w:val="14937D91"/>
+    <w:multiLevelType w:val="hybridMultilevel"/>
+    <w:tmpl w:val="6CFC5BF2"/>
+    <w:lvl w:ilvl="0" w:tplc="83A2626E">
+      <w:numFmt w:val="bullet"/>
+      <w:lvlText w:val=""/>
+      <w:lvlJc w:val="left"/>
+      <w:pPr>
+        <w:ind w:left="720" w:hanging="360"/>
+      </w:pPr>
+      <w:rPr>
+        <w:rFonts w:ascii="Symbol" w:eastAsiaTheme="minorHAnsi" w:hAnsi="Symbol" w:cstheme="minorBidi" w:hint="default"/>
+      </w:rPr>
+    </w:lvl>
+    <w:lvl w:ilvl="1" w:tplc="04090003" w:tentative="1">
+      <w:start w:val="1"/>
+      <w:numFmt w:val="bullet"/>
+      <w:lvlText w:val="o"/>
+      <w:lvlJc w:val="left"/>
+      <w:pPr>
+        <w:ind w:left="1440" w:hanging="360"/>
+      </w:pPr>
+      <w:rPr>
+        <w:rFonts w:ascii="Courier New" w:hAnsi="Courier New" w:cs="Courier New" w:hint="default"/>
+      </w:rPr>
+    </w:lvl>
+    <w:lvl w:ilvl="2" w:tplc="04090005" w:tentative="1">
+      <w:start w:val="1"/>
+      <w:numFmt w:val="bullet"/>
+      <w:lvlText w:val=""/>
+      <w:lvlJc w:val="left"/>
+      <w:pPr>
+        <w:ind w:left="2160" w:hanging="360"/>
+      </w:pPr>
+      <w:rPr>
+        <w:rFonts w:ascii="Wingdings" w:hAnsi="Wingdings" w:hint="default"/>
+      </w:rPr>
+    </w:lvl>
+    <w:lvl w:ilvl="3" w:tplc="04090001" w:tentative="1">
+      <w:start w:val="1"/>
+      <w:numFmt w:val="bullet"/>
+      <w:lvlText w:val=""/>
+      <w:lvlJc w:val="left"/>
+      <w:pPr>
+        <w:ind w:left="2880" w:hanging="360"/>
+      </w:pPr>
+      <w:rPr>
+        <w:rFonts w:ascii="Symbol" w:hAnsi="Symbol" w:hint="default"/>
+      </w:rPr>
+    </w:lvl>
+    <w:lvl w:ilvl="4" w:tplc="04090003" w:tentative="1">
+      <w:start w:val="1"/>
+      <w:numFmt w:val="bullet"/>
+      <w:lvlText w:val="o"/>
+      <w:lvlJc w:val="left"/>
+      <w:pPr>
+        <w:ind w:left="3600" w:hanging="360"/>
+      </w:pPr>
+      <w:rPr>
+        <w:rFonts w:ascii="Courier New" w:hAnsi="Courier New" w:cs="Courier New" w:hint="default"/>
+      </w:rPr>
+    </w:lvl>
+    <w:lvl w:ilvl="5" w:tplc="04090005" w:tentative="1">
+      <w:start w:val="1"/>
+      <w:numFmt w:val="bullet"/>
+      <w:lvlText w:val=""/>
+      <w:lvlJc w:val="left"/>
+      <w:pPr>
+        <w:ind w:left="4320" w:hanging="360"/>
+      </w:pPr>
+      <w:rPr>
+        <w:rFonts w:ascii="Wingdings" w:hAnsi="Wingdings" w:hint="default"/>
+      </w:rPr>
+    </w:lvl>
+    <w:lvl w:ilvl="6" w:tplc="04090001" w:tentative="1">
+      <w:start w:val="1"/>
+      <w:numFmt w:val="bullet"/>
+      <w:lvlText w:val=""/>
+      <w:lvlJc w:val="left"/>
+      <w:pPr>
+        <w:ind w:left="5040" w:hanging="360"/>
+      </w:pPr>
+      <w:rPr>
+        <w:rFonts w:ascii="Symbol" w:hAnsi="Symbol" w:hint="default"/>
+      </w:rPr>
+    </w:lvl>
+    <w:lvl w:ilvl="7" w:tplc="04090003" w:tentative="1">
+      <w:start w:val="1"/>
+      <w:numFmt w:val="bullet"/>
+      <w:lvlText w:val="o"/>
+      <w:lvlJc w:val="left"/>
+      <w:pPr>
+        <w:ind w:left="5760" w:hanging="360"/>
+      </w:pPr>
+      <w:rPr>
+        <w:rFonts w:ascii="Courier New" w:hAnsi="Courier New" w:cs="Courier New" w:hint="default"/>
+      </w:rPr>
+    </w:lvl>
+    <w:lvl w:ilvl="8" w:tplc="04090005" w:tentative="1">
+      <w:start w:val="1"/>
+      <w:numFmt w:val="bullet"/>
+      <w:lvlText w:val=""/>
+      <w:lvlJc w:val="left"/>
+      <w:pPr>
+        <w:ind w:left="6480" w:hanging="360"/>
+      </w:pPr>
+      <w:rPr>
+        <w:rFonts w:ascii="Wingdings" w:hAnsi="Wingdings" w:hint="default"/>
+      </w:rPr>
+    </w:lvl>
+  </w:abstractNum>
+  <w:abstractNum w:abstractNumId="2" w15:restartNumberingAfterBreak="0">
     <w:nsid w:val="268749E1"/>
     <w:multiLevelType w:val="hybridMultilevel"/>
     <w:tmpl w:val="283C03B0"/>
@@ -4440,7 +4623,7 @@
       </w:rPr>
     </w:lvl>
   </w:abstractNum>
-  <w:abstractNum w:abstractNumId="2" w15:restartNumberingAfterBreak="0">
+  <w:abstractNum w:abstractNumId="3" w15:restartNumberingAfterBreak="0">
     <w:nsid w:val="303D6319"/>
     <w:multiLevelType w:val="hybridMultilevel"/>
     <w:tmpl w:val="ADD2E0E8"/>
@@ -4552,7 +4735,7 @@
       </w:rPr>
     </w:lvl>
   </w:abstractNum>
-  <w:abstractNum w:abstractNumId="3" w15:restartNumberingAfterBreak="0">
+  <w:abstractNum w:abstractNumId="4" w15:restartNumberingAfterBreak="0">
     <w:nsid w:val="6B131564"/>
     <w:multiLevelType w:val="hybridMultilevel"/>
     <w:tmpl w:val="4F08475C"/>
@@ -4665,15 +4848,18 @@
     </w:lvl>
   </w:abstractNum>
   <w:num w:numId="1">
-    <w:abstractNumId w:val="3"/>
+    <w:abstractNumId w:val="4"/>
   </w:num>
   <w:num w:numId="2">
     <w:abstractNumId w:val="0"/>
   </w:num>
   <w:num w:numId="3">
+    <w:abstractNumId w:val="3"/>
+  </w:num>
+  <w:num w:numId="4">
     <w:abstractNumId w:val="2"/>
   </w:num>
-  <w:num w:numId="4">
+  <w:num w:numId="5">
     <w:abstractNumId w:val="1"/>
   </w:num>
 </w:numbering>

</xml_diff>

<commit_message>
feature by feature eda. implemented get model data function.
</commit_message>
<xml_diff>
--- a/Notes.docx
+++ b/Notes.docx
@@ -33,8 +33,64 @@
       <w:r>
         <w:t>, and one model only ratios for discussion</w:t>
       </w:r>
-      <w:bookmarkStart w:id="0" w:name="_GoBack"/>
-      <w:bookmarkEnd w:id="0"/>
+    </w:p>
+    <w:p>
+      <w:pPr>
+        <w:pStyle w:val="ListParagraph"/>
+        <w:numPr>
+          <w:ilvl w:val="0"/>
+          <w:numId w:val="5"/>
+        </w:numPr>
+      </w:pPr>
+      <w:r>
+        <w:t xml:space="preserve">Jerome: </w:t>
+      </w:r>
+      <w:r>
+        <w:t>Why does discord bot id Bollywood videos</w:t>
+      </w:r>
+    </w:p>
+    <w:p>
+      <w:pPr>
+        <w:pStyle w:val="ListParagraph"/>
+        <w:numPr>
+          <w:ilvl w:val="0"/>
+          <w:numId w:val="5"/>
+        </w:numPr>
+      </w:pPr>
+      <w:r>
+        <w:t xml:space="preserve">Madhu: get back to </w:t>
+      </w:r>
+      <w:r>
+        <w:t>id-</w:t>
+      </w:r>
+      <w:proofErr w:type="spellStart"/>
+      <w:r>
+        <w:t>ing</w:t>
+      </w:r>
+      <w:proofErr w:type="spellEnd"/>
+      <w:r>
+        <w:t xml:space="preserve"> genre tags </w:t>
+      </w:r>
+    </w:p>
+    <w:p>
+      <w:pPr>
+        <w:pStyle w:val="ListParagraph"/>
+        <w:numPr>
+          <w:ilvl w:val="1"/>
+          <w:numId w:val="5"/>
+        </w:numPr>
+      </w:pPr>
+      <w:r>
+        <w:t xml:space="preserve">hit likelihood given </w:t>
+      </w:r>
+      <w:proofErr w:type="gramStart"/>
+      <w:r>
+        <w:t>other</w:t>
+      </w:r>
+      <w:proofErr w:type="gramEnd"/>
+      <w:r>
+        <w:t xml:space="preserve"> hit of same genre</w:t>
+      </w:r>
     </w:p>
     <w:p>
       <w:pPr>
@@ -169,6 +225,79 @@
         <w:t>Groups with highest engagement</w:t>
       </w:r>
     </w:p>
+    <w:p>
+      <w:pPr>
+        <w:pStyle w:val="ListParagraph"/>
+        <w:numPr>
+          <w:ilvl w:val="0"/>
+          <w:numId w:val="4"/>
+        </w:numPr>
+      </w:pPr>
+      <w:r>
+        <w:t>Synonyms:</w:t>
+      </w:r>
+    </w:p>
+    <w:p>
+      <w:pPr>
+        <w:pStyle w:val="ListParagraph"/>
+        <w:numPr>
+          <w:ilvl w:val="1"/>
+          <w:numId w:val="4"/>
+        </w:numPr>
+      </w:pPr>
+      <w:r>
+        <w:t>look at tag words, find antonyms and compare for genres (e.g. hip-hop == rap, counter==western)</w:t>
+      </w:r>
+    </w:p>
+    <w:p>
+      <w:pPr>
+        <w:pStyle w:val="ListParagraph"/>
+        <w:numPr>
+          <w:ilvl w:val="0"/>
+          <w:numId w:val="4"/>
+        </w:numPr>
+      </w:pPr>
+      <w:r>
+        <w:t xml:space="preserve">New question: How do people listen to music on </w:t>
+      </w:r>
+      <w:proofErr w:type="spellStart"/>
+      <w:r>
+        <w:t>youtube</w:t>
+      </w:r>
+      <w:proofErr w:type="spellEnd"/>
+      <w:r>
+        <w:t>?</w:t>
+      </w:r>
+    </w:p>
+    <w:p>
+      <w:pPr>
+        <w:pStyle w:val="ListParagraph"/>
+        <w:numPr>
+          <w:ilvl w:val="0"/>
+          <w:numId w:val="4"/>
+        </w:numPr>
+      </w:pPr>
+      <w:r>
+        <w:t xml:space="preserve">Here’s something: </w:t>
+      </w:r>
+      <w:proofErr w:type="gramStart"/>
+      <w:r>
+        <w:t>really hard</w:t>
+      </w:r>
+      <w:proofErr w:type="gramEnd"/>
+      <w:r>
+        <w:t xml:space="preserve"> to get a subsample </w:t>
+      </w:r>
+      <w:proofErr w:type="spellStart"/>
+      <w:r>
+        <w:t>view_log</w:t>
+      </w:r>
+      <w:proofErr w:type="spellEnd"/>
+      <w:r>
+        <w:t xml:space="preserve"> mean different from population</w:t>
+      </w:r>
+    </w:p>
+    <w:p/>
     <w:p>
       <w:pPr>
         <w:pStyle w:val="Heading1"/>
@@ -3327,24 +3456,109 @@
         </w:drawing>
       </w:r>
     </w:p>
-    <w:p/>
-    <w:p>
-      <w:r>
-        <w:t xml:space="preserve">Release on a </w:t>
-      </w:r>
-      <w:r>
-        <w:t>Friday</w:t>
-      </w:r>
-      <w:r>
-        <w:t>:</w:t>
-      </w:r>
-    </w:p>
     <w:p>
       <w:r>
         <w:rPr>
           <w:noProof/>
         </w:rPr>
         <w:lastRenderedPageBreak/>
+        <w:drawing>
+          <wp:inline distT="0" distB="0" distL="0" distR="0" wp14:anchorId="601DB669" wp14:editId="333CE278">
+            <wp:extent cx="2612862" cy="2557588"/>
+            <wp:effectExtent l="0" t="0" r="0" b="0"/>
+            <wp:docPr id="12" name="Picture 12" descr="C:\Users\conor\AppData\Local\Microsoft\Windows\INetCache\Content.MSO\5C3DA62E.tmp"/>
+            <wp:cNvGraphicFramePr>
+              <a:graphicFrameLocks xmlns:a="http://schemas.openxmlformats.org/drawingml/2006/main" noChangeAspect="1"/>
+            </wp:cNvGraphicFramePr>
+            <a:graphic xmlns:a="http://schemas.openxmlformats.org/drawingml/2006/main">
+              <a:graphicData uri="http://schemas.openxmlformats.org/drawingml/2006/picture">
+                <pic:pic xmlns:pic="http://schemas.openxmlformats.org/drawingml/2006/picture">
+                  <pic:nvPicPr>
+                    <pic:cNvPr id="0" name="Picture 1" descr="C:\Users\conor\AppData\Local\Microsoft\Windows\INetCache\Content.MSO\5C3DA62E.tmp"/>
+                    <pic:cNvPicPr>
+                      <a:picLocks noChangeAspect="1" noChangeArrowheads="1"/>
+                    </pic:cNvPicPr>
+                  </pic:nvPicPr>
+                  <pic:blipFill>
+                    <a:blip r:embed="rId13">
+                      <a:extLst>
+                        <a:ext uri="{28A0092B-C50C-407E-A947-70E740481C1C}">
+                          <a14:useLocalDpi xmlns:a14="http://schemas.microsoft.com/office/drawing/2010/main" val="0"/>
+                        </a:ext>
+                      </a:extLst>
+                    </a:blip>
+                    <a:srcRect/>
+                    <a:stretch>
+                      <a:fillRect/>
+                    </a:stretch>
+                  </pic:blipFill>
+                  <pic:spPr bwMode="auto">
+                    <a:xfrm>
+                      <a:off x="0" y="0"/>
+                      <a:ext cx="2639875" cy="2584029"/>
+                    </a:xfrm>
+                    <a:prstGeom prst="rect">
+                      <a:avLst/>
+                    </a:prstGeom>
+                    <a:noFill/>
+                    <a:ln>
+                      <a:noFill/>
+                    </a:ln>
+                  </pic:spPr>
+                </pic:pic>
+              </a:graphicData>
+            </a:graphic>
+          </wp:inline>
+        </w:drawing>
+      </w:r>
+    </w:p>
+    <w:p>
+      <w:r>
+        <w:t xml:space="preserve">People </w:t>
+      </w:r>
+      <w:r>
+        <w:t>listen to music around holidays, but not Christmas</w:t>
+      </w:r>
+    </w:p>
+    <w:p>
+      <w:r>
+        <w:t>People don’t listen during summer (school, vacation?)</w:t>
+      </w:r>
+    </w:p>
+    <w:p>
+      <w:r>
+        <w:t xml:space="preserve">People list on </w:t>
+      </w:r>
+      <w:r>
+        <w:t>1</w:t>
+      </w:r>
+      <w:r>
+        <w:rPr>
+          <w:vertAlign w:val="superscript"/>
+        </w:rPr>
+        <w:t>st</w:t>
+      </w:r>
+      <w:r>
+        <w:t xml:space="preserve"> week of august?</w:t>
+      </w:r>
+    </w:p>
+    <w:p/>
+    <w:p>
+      <w:r>
+        <w:t xml:space="preserve">Release on a </w:t>
+      </w:r>
+      <w:r>
+        <w:t>Friday</w:t>
+      </w:r>
+      <w:r>
+        <w:t>:</w:t>
+      </w:r>
+    </w:p>
+    <w:p>
+      <w:r>
+        <w:rPr>
+          <w:noProof/>
+        </w:rPr>
         <w:drawing>
           <wp:inline distT="0" distB="0" distL="0" distR="0" wp14:anchorId="101F6CE6" wp14:editId="060778EC">
             <wp:extent cx="4851400" cy="3098800"/>
@@ -3363,7 +3577,7 @@
                     </pic:cNvPicPr>
                   </pic:nvPicPr>
                   <pic:blipFill>
-                    <a:blip r:embed="rId13">
+                    <a:blip r:embed="rId14">
                       <a:extLst>
                         <a:ext uri="{28A0092B-C50C-407E-A947-70E740481C1C}">
                           <a14:useLocalDpi xmlns:a14="http://schemas.microsoft.com/office/drawing/2010/main" val="0"/>
@@ -3400,6 +3614,7 @@
         <w:pStyle w:val="Heading2"/>
       </w:pPr>
       <w:r>
+        <w:lastRenderedPageBreak/>
         <w:t>Duration features, or lack thereof…</w:t>
       </w:r>
     </w:p>
@@ -3426,7 +3641,7 @@
                     </pic:cNvPicPr>
                   </pic:nvPicPr>
                   <pic:blipFill>
-                    <a:blip r:embed="rId14">
+                    <a:blip r:embed="rId15">
                       <a:extLst>
                         <a:ext uri="{28A0092B-C50C-407E-A947-70E740481C1C}">
                           <a14:useLocalDpi xmlns:a14="http://schemas.microsoft.com/office/drawing/2010/main" val="0"/>
@@ -3472,6 +3687,125 @@
       </w:r>
     </w:p>
     <w:p>
+      <w:r>
+        <w:rPr>
+          <w:noProof/>
+        </w:rPr>
+        <w:lastRenderedPageBreak/>
+        <w:drawing>
+          <wp:inline distT="0" distB="0" distL="0" distR="0" wp14:anchorId="58AB4BA0" wp14:editId="0DCC11F9">
+            <wp:extent cx="5943600" cy="5894705"/>
+            <wp:effectExtent l="0" t="0" r="0" b="0"/>
+            <wp:docPr id="16" name="Picture 16" descr="C:\Users\conor\AppData\Local\Microsoft\Windows\INetCache\Content.MSO\8894A26C.tmp"/>
+            <wp:cNvGraphicFramePr>
+              <a:graphicFrameLocks xmlns:a="http://schemas.openxmlformats.org/drawingml/2006/main" noChangeAspect="1"/>
+            </wp:cNvGraphicFramePr>
+            <a:graphic xmlns:a="http://schemas.openxmlformats.org/drawingml/2006/main">
+              <a:graphicData uri="http://schemas.openxmlformats.org/drawingml/2006/picture">
+                <pic:pic xmlns:pic="http://schemas.openxmlformats.org/drawingml/2006/picture">
+                  <pic:nvPicPr>
+                    <pic:cNvPr id="0" name="Picture 3" descr="C:\Users\conor\AppData\Local\Microsoft\Windows\INetCache\Content.MSO\8894A26C.tmp"/>
+                    <pic:cNvPicPr>
+                      <a:picLocks noChangeAspect="1" noChangeArrowheads="1"/>
+                    </pic:cNvPicPr>
+                  </pic:nvPicPr>
+                  <pic:blipFill>
+                    <a:blip r:embed="rId16">
+                      <a:extLst>
+                        <a:ext uri="{28A0092B-C50C-407E-A947-70E740481C1C}">
+                          <a14:useLocalDpi xmlns:a14="http://schemas.microsoft.com/office/drawing/2010/main" val="0"/>
+                        </a:ext>
+                      </a:extLst>
+                    </a:blip>
+                    <a:srcRect/>
+                    <a:stretch>
+                      <a:fillRect/>
+                    </a:stretch>
+                  </pic:blipFill>
+                  <pic:spPr bwMode="auto">
+                    <a:xfrm>
+                      <a:off x="0" y="0"/>
+                      <a:ext cx="5943600" cy="5894705"/>
+                    </a:xfrm>
+                    <a:prstGeom prst="rect">
+                      <a:avLst/>
+                    </a:prstGeom>
+                    <a:noFill/>
+                    <a:ln>
+                      <a:noFill/>
+                    </a:ln>
+                  </pic:spPr>
+                </pic:pic>
+              </a:graphicData>
+            </a:graphic>
+          </wp:inline>
+        </w:drawing>
+      </w:r>
+    </w:p>
+    <w:p>
+      <w:r>
+        <w:t>lv ratio above</w:t>
+      </w:r>
+    </w:p>
+    <w:p>
+      <w:r>
+        <w:rPr>
+          <w:noProof/>
+        </w:rPr>
+        <w:lastRenderedPageBreak/>
+        <w:drawing>
+          <wp:inline distT="0" distB="0" distL="0" distR="0" wp14:anchorId="7C2F7F4D" wp14:editId="1F37A567">
+            <wp:extent cx="5943600" cy="5920740"/>
+            <wp:effectExtent l="0" t="0" r="0" b="0"/>
+            <wp:docPr id="17" name="Picture 17" descr="C:\Users\conor\AppData\Local\Microsoft\Windows\INetCache\Content.MSO\D0376F5A.tmp"/>
+            <wp:cNvGraphicFramePr>
+              <a:graphicFrameLocks xmlns:a="http://schemas.openxmlformats.org/drawingml/2006/main" noChangeAspect="1"/>
+            </wp:cNvGraphicFramePr>
+            <a:graphic xmlns:a="http://schemas.openxmlformats.org/drawingml/2006/main">
+              <a:graphicData uri="http://schemas.openxmlformats.org/drawingml/2006/picture">
+                <pic:pic xmlns:pic="http://schemas.openxmlformats.org/drawingml/2006/picture">
+                  <pic:nvPicPr>
+                    <pic:cNvPr id="0" name="Picture 5" descr="C:\Users\conor\AppData\Local\Microsoft\Windows\INetCache\Content.MSO\D0376F5A.tmp"/>
+                    <pic:cNvPicPr>
+                      <a:picLocks noChangeAspect="1" noChangeArrowheads="1"/>
+                    </pic:cNvPicPr>
+                  </pic:nvPicPr>
+                  <pic:blipFill>
+                    <a:blip r:embed="rId17">
+                      <a:extLst>
+                        <a:ext uri="{28A0092B-C50C-407E-A947-70E740481C1C}">
+                          <a14:useLocalDpi xmlns:a14="http://schemas.microsoft.com/office/drawing/2010/main" val="0"/>
+                        </a:ext>
+                      </a:extLst>
+                    </a:blip>
+                    <a:srcRect/>
+                    <a:stretch>
+                      <a:fillRect/>
+                    </a:stretch>
+                  </pic:blipFill>
+                  <pic:spPr bwMode="auto">
+                    <a:xfrm>
+                      <a:off x="0" y="0"/>
+                      <a:ext cx="5943600" cy="5920740"/>
+                    </a:xfrm>
+                    <a:prstGeom prst="rect">
+                      <a:avLst/>
+                    </a:prstGeom>
+                    <a:noFill/>
+                    <a:ln>
+                      <a:noFill/>
+                    </a:ln>
+                  </pic:spPr>
+                </pic:pic>
+              </a:graphicData>
+            </a:graphic>
+          </wp:inline>
+        </w:drawing>
+      </w:r>
+      <w:bookmarkStart w:id="0" w:name="_GoBack"/>
+      <w:bookmarkEnd w:id="0"/>
+    </w:p>
+    <w:p>
       <w:pPr>
         <w:pStyle w:val="Heading3"/>
       </w:pPr>
@@ -3503,7 +3837,7 @@
                     </pic:cNvPicPr>
                   </pic:nvPicPr>
                   <pic:blipFill>
-                    <a:blip r:embed="rId15">
+                    <a:blip r:embed="rId18">
                       <a:extLst>
                         <a:ext uri="{28A0092B-C50C-407E-A947-70E740481C1C}">
                           <a14:useLocalDpi xmlns:a14="http://schemas.microsoft.com/office/drawing/2010/main" val="0"/>
@@ -3577,7 +3911,7 @@
                     </pic:cNvPicPr>
                   </pic:nvPicPr>
                   <pic:blipFill>
-                    <a:blip r:embed="rId16">
+                    <a:blip r:embed="rId19">
                       <a:extLst>
                         <a:ext uri="{28A0092B-C50C-407E-A947-70E740481C1C}">
                           <a14:useLocalDpi xmlns:a14="http://schemas.microsoft.com/office/drawing/2010/main" val="0"/>
@@ -3652,7 +3986,7 @@
                     </pic:cNvPicPr>
                   </pic:nvPicPr>
                   <pic:blipFill>
-                    <a:blip r:embed="rId17">
+                    <a:blip r:embed="rId20">
                       <a:extLst>
                         <a:ext uri="{28A0092B-C50C-407E-A947-70E740481C1C}">
                           <a14:useLocalDpi xmlns:a14="http://schemas.microsoft.com/office/drawing/2010/main" val="0"/>
@@ -4195,7 +4529,7 @@
                     </pic:cNvPicPr>
                   </pic:nvPicPr>
                   <pic:blipFill>
-                    <a:blip r:embed="rId18">
+                    <a:blip r:embed="rId21">
                       <a:extLst>
                         <a:ext uri="{28A0092B-C50C-407E-A947-70E740481C1C}">
                           <a14:useLocalDpi xmlns:a14="http://schemas.microsoft.com/office/drawing/2010/main" val="0"/>
@@ -4414,7 +4748,7 @@
         <w:rFonts w:ascii="Symbol" w:eastAsiaTheme="minorHAnsi" w:hAnsi="Symbol" w:cstheme="minorBidi" w:hint="default"/>
       </w:rPr>
     </w:lvl>
-    <w:lvl w:ilvl="1" w:tplc="04090003" w:tentative="1">
+    <w:lvl w:ilvl="1" w:tplc="04090003">
       <w:start w:val="1"/>
       <w:numFmt w:val="bullet"/>
       <w:lvlText w:val="o"/>

</xml_diff>